<commit_message>
Edited for next presentation
</commit_message>
<xml_diff>
--- a/Docs/The Bar System - Use Cases & Test Cases (Presentation).docx
+++ b/Docs/The Bar System - Use Cases & Test Cases (Presentation).docx
@@ -474,9 +474,29 @@
       <w:r>
         <w:rPr>
           <w:rFonts w:ascii="Times New Roman" w:hAnsi="Times New Roman" w:cs="Times New Roman"/>
-          <w:b/>
-        </w:rPr>
-        <w:t>Alternative:</w:t>
+        </w:rPr>
+        <w:tab/>
+      </w:r>
+      <w:r>
+        <w:rPr>
+          <w:rFonts w:ascii="Times New Roman" w:hAnsi="Times New Roman" w:cs="Times New Roman"/>
+          <w:b/>
+        </w:rPr>
+        <w:t xml:space="preserve">2b.) </w:t>
+      </w:r>
+      <w:proofErr w:type="gramStart"/>
+      <w:r>
+        <w:rPr>
+          <w:rFonts w:ascii="Times New Roman" w:hAnsi="Times New Roman" w:cs="Times New Roman"/>
+        </w:rPr>
+        <w:t>If</w:t>
+      </w:r>
+      <w:proofErr w:type="gramEnd"/>
+      <w:r>
+        <w:rPr>
+          <w:rFonts w:ascii="Times New Roman" w:hAnsi="Times New Roman" w:cs="Times New Roman"/>
+        </w:rPr>
+        <w:t xml:space="preserve"> the employee clicks “Cancel” button, then use case exits.</w:t>
       </w:r>
     </w:p>
     <w:p>
@@ -490,29 +510,22 @@
       <w:r>
         <w:rPr>
           <w:rFonts w:ascii="Times New Roman" w:hAnsi="Times New Roman" w:cs="Times New Roman"/>
-        </w:rPr>
-        <w:tab/>
-      </w:r>
-      <w:r>
-        <w:rPr>
-          <w:rFonts w:ascii="Times New Roman" w:hAnsi="Times New Roman" w:cs="Times New Roman"/>
-          <w:b/>
-        </w:rPr>
-        <w:t xml:space="preserve">2b.) </w:t>
-      </w:r>
-      <w:proofErr w:type="gramStart"/>
-      <w:r>
-        <w:rPr>
-          <w:rFonts w:ascii="Times New Roman" w:hAnsi="Times New Roman" w:cs="Times New Roman"/>
-        </w:rPr>
-        <w:t>If</w:t>
-      </w:r>
-      <w:proofErr w:type="gramEnd"/>
-      <w:r>
-        <w:rPr>
-          <w:rFonts w:ascii="Times New Roman" w:hAnsi="Times New Roman" w:cs="Times New Roman"/>
-        </w:rPr>
-        <w:t xml:space="preserve"> the employee clicks “Cancel” button, then use case exits.</w:t>
+          <w:b/>
+        </w:rPr>
+        <w:t>3</w:t>
+      </w:r>
+      <w:r>
+        <w:rPr>
+          <w:rFonts w:ascii="Times New Roman" w:hAnsi="Times New Roman" w:cs="Times New Roman"/>
+          <w:b/>
+        </w:rPr>
+        <w:t>.)</w:t>
+      </w:r>
+      <w:r>
+        <w:rPr>
+          <w:rFonts w:ascii="Times New Roman" w:hAnsi="Times New Roman" w:cs="Times New Roman"/>
+        </w:rPr>
+        <w:t xml:space="preserve"> The Employee will then be successfully logged (authenticated) to the system.</w:t>
       </w:r>
     </w:p>
     <w:p>
@@ -528,35 +541,6 @@
           <w:rFonts w:ascii="Times New Roman" w:hAnsi="Times New Roman" w:cs="Times New Roman"/>
           <w:b/>
         </w:rPr>
-        <w:t>3</w:t>
-      </w:r>
-      <w:r>
-        <w:rPr>
-          <w:rFonts w:ascii="Times New Roman" w:hAnsi="Times New Roman" w:cs="Times New Roman"/>
-          <w:b/>
-        </w:rPr>
-        <w:t>.)</w:t>
-      </w:r>
-      <w:r>
-        <w:rPr>
-          <w:rFonts w:ascii="Times New Roman" w:hAnsi="Times New Roman" w:cs="Times New Roman"/>
-        </w:rPr>
-        <w:t xml:space="preserve"> The Employee will then be successfully logged (authenticated) to the system.</w:t>
-      </w:r>
-    </w:p>
-    <w:p>
-      <w:pPr>
-        <w:ind w:left="360"/>
-        <w:jc w:val="left"/>
-        <w:rPr>
-          <w:rFonts w:ascii="Times New Roman" w:hAnsi="Times New Roman" w:cs="Times New Roman"/>
-        </w:rPr>
-      </w:pPr>
-      <w:r>
-        <w:rPr>
-          <w:rFonts w:ascii="Times New Roman" w:hAnsi="Times New Roman" w:cs="Times New Roman"/>
-          <w:b/>
-        </w:rPr>
         <w:t xml:space="preserve">4.) </w:t>
       </w:r>
       <w:r>
@@ -676,13 +660,277 @@
         <w:rPr>
           <w:rFonts w:ascii="Times New Roman" w:hAnsi="Times New Roman" w:cs="Times New Roman"/>
         </w:rPr>
+        <w:t>” and password “1234”.</w:t>
+      </w:r>
+    </w:p>
+    <w:p>
+      <w:pPr>
+        <w:jc w:val="left"/>
+        <w:rPr>
+          <w:rFonts w:ascii="Times New Roman" w:hAnsi="Times New Roman" w:cs="Times New Roman"/>
+        </w:rPr>
+      </w:pPr>
+      <w:r>
+        <w:rPr>
+          <w:rFonts w:ascii="Times New Roman" w:hAnsi="Times New Roman" w:cs="Times New Roman"/>
+          <w:b/>
+          <w:bCs/>
+        </w:rPr>
+        <w:t>When:</w:t>
+      </w:r>
+    </w:p>
+    <w:p>
+      <w:pPr>
+        <w:ind w:left="1440" w:hanging="720"/>
+        <w:jc w:val="left"/>
+        <w:rPr>
+          <w:rFonts w:ascii="Times New Roman" w:hAnsi="Times New Roman" w:cs="Times New Roman"/>
+        </w:rPr>
+      </w:pPr>
+      <w:proofErr w:type="spellStart"/>
+      <w:r>
+        <w:rPr>
+          <w:rFonts w:ascii="Times New Roman" w:hAnsi="Times New Roman" w:cs="Times New Roman"/>
+        </w:rPr>
+        <w:t>Frederico</w:t>
+      </w:r>
+      <w:proofErr w:type="spellEnd"/>
+      <w:r>
+        <w:rPr>
+          <w:rFonts w:ascii="Times New Roman" w:hAnsi="Times New Roman" w:cs="Times New Roman"/>
+        </w:rPr>
+        <w:t xml:space="preserve"> inputs his username “</w:t>
+      </w:r>
+      <w:proofErr w:type="spellStart"/>
+      <w:r>
+        <w:rPr>
+          <w:rFonts w:ascii="Times New Roman" w:hAnsi="Times New Roman" w:cs="Times New Roman"/>
+        </w:rPr>
+        <w:t>frederico</w:t>
+      </w:r>
+      <w:proofErr w:type="spellEnd"/>
+      <w:r>
+        <w:rPr>
+          <w:rFonts w:ascii="Times New Roman" w:hAnsi="Times New Roman" w:cs="Times New Roman"/>
+        </w:rPr>
         <w:t>” and password “</w:t>
       </w:r>
       <w:r>
         <w:rPr>
           <w:rFonts w:ascii="Times New Roman" w:hAnsi="Times New Roman" w:cs="Times New Roman"/>
         </w:rPr>
-        <w:t>1234</w:t>
+        <w:t>1234” to the textbox, a</w:t>
+      </w:r>
+      <w:r>
+        <w:rPr>
+          <w:rFonts w:ascii="Times New Roman" w:hAnsi="Times New Roman" w:cs="Times New Roman"/>
+        </w:rPr>
+        <w:t>nd</w:t>
+      </w:r>
+      <w:r>
+        <w:rPr>
+          <w:rFonts w:ascii="Times New Roman" w:hAnsi="Times New Roman" w:cs="Times New Roman"/>
+        </w:rPr>
+        <w:t xml:space="preserve"> </w:t>
+      </w:r>
+      <w:r>
+        <w:rPr>
+          <w:rFonts w:ascii="Times New Roman" w:hAnsi="Times New Roman" w:cs="Times New Roman"/>
+        </w:rPr>
+        <w:t>clicks the “</w:t>
+      </w:r>
+      <w:r>
+        <w:rPr>
+          <w:rFonts w:ascii="Times New Roman" w:hAnsi="Times New Roman" w:cs="Times New Roman"/>
+        </w:rPr>
+        <w:t>Submit</w:t>
+      </w:r>
+      <w:r>
+        <w:rPr>
+          <w:rFonts w:ascii="Times New Roman" w:hAnsi="Times New Roman" w:cs="Times New Roman"/>
+        </w:rPr>
+        <w:t>” button.</w:t>
+      </w:r>
+    </w:p>
+    <w:p>
+      <w:pPr>
+        <w:jc w:val="left"/>
+        <w:rPr>
+          <w:rFonts w:ascii="Times New Roman" w:hAnsi="Times New Roman" w:cs="Times New Roman"/>
+        </w:rPr>
+      </w:pPr>
+      <w:r>
+        <w:rPr>
+          <w:rFonts w:ascii="Times New Roman" w:hAnsi="Times New Roman" w:cs="Times New Roman"/>
+          <w:b/>
+          <w:bCs/>
+        </w:rPr>
+        <w:t>Then:</w:t>
+      </w:r>
+    </w:p>
+    <w:p>
+      <w:pPr>
+        <w:ind w:left="1440" w:hanging="720"/>
+        <w:jc w:val="left"/>
+        <w:rPr>
+          <w:rFonts w:ascii="Times New Roman" w:hAnsi="Times New Roman" w:cs="Times New Roman"/>
+        </w:rPr>
+      </w:pPr>
+      <w:proofErr w:type="spellStart"/>
+      <w:r>
+        <w:rPr>
+          <w:rFonts w:ascii="Times New Roman" w:hAnsi="Times New Roman" w:cs="Times New Roman"/>
+        </w:rPr>
+        <w:t>Frederico</w:t>
+      </w:r>
+      <w:proofErr w:type="spellEnd"/>
+      <w:r>
+        <w:rPr>
+          <w:rFonts w:ascii="Times New Roman" w:hAnsi="Times New Roman" w:cs="Times New Roman"/>
+        </w:rPr>
+        <w:t xml:space="preserve"> successfully authenticates to the system</w:t>
+      </w:r>
+      <w:r>
+        <w:rPr>
+          <w:rFonts w:ascii="Times New Roman" w:hAnsi="Times New Roman" w:cs="Times New Roman"/>
+        </w:rPr>
+        <w:t xml:space="preserve"> </w:t>
+      </w:r>
+      <w:r>
+        <w:rPr>
+          <w:rFonts w:ascii="Times New Roman" w:hAnsi="Times New Roman" w:cs="Times New Roman"/>
+        </w:rPr>
+        <w:t>with</w:t>
+      </w:r>
+      <w:r>
+        <w:rPr>
+          <w:rFonts w:ascii="Times New Roman" w:hAnsi="Times New Roman" w:cs="Times New Roman"/>
+        </w:rPr>
+        <w:t xml:space="preserve"> the features: “Add Item”, “Add Supplier”, “Add Cashier Sale”, “Update Inventory: Items &amp; Suppliers”, “Generate Inventory List: Items, Suppliers &amp; Sales” </w:t>
+      </w:r>
+      <w:r>
+        <w:rPr>
+          <w:rFonts w:ascii="Times New Roman" w:hAnsi="Times New Roman" w:cs="Times New Roman"/>
+        </w:rPr>
+        <w:t>are enabled</w:t>
+      </w:r>
+      <w:r>
+        <w:rPr>
+          <w:rFonts w:ascii="Times New Roman" w:hAnsi="Times New Roman" w:cs="Times New Roman"/>
+        </w:rPr>
+        <w:t>.</w:t>
+      </w:r>
+    </w:p>
+    <w:p>
+      <w:pPr>
+        <w:jc w:val="left"/>
+        <w:rPr>
+          <w:rFonts w:ascii="Times New Roman" w:hAnsi="Times New Roman" w:cs="Times New Roman"/>
+          <w:b/>
+        </w:rPr>
+      </w:pPr>
+    </w:p>
+    <w:p>
+      <w:pPr>
+        <w:jc w:val="left"/>
+        <w:rPr>
+          <w:rFonts w:ascii="Times New Roman" w:hAnsi="Times New Roman" w:cs="Times New Roman"/>
+          <w:b/>
+        </w:rPr>
+      </w:pPr>
+      <w:r>
+        <w:rPr>
+          <w:rFonts w:ascii="Times New Roman" w:hAnsi="Times New Roman" w:cs="Times New Roman"/>
+          <w:b/>
+        </w:rPr>
+        <w:t>Test Case for Login System (Supervisor)</w:t>
+      </w:r>
+    </w:p>
+    <w:p>
+      <w:pPr>
+        <w:jc w:val="left"/>
+        <w:rPr>
+          <w:rFonts w:ascii="Times New Roman" w:hAnsi="Times New Roman" w:cs="Times New Roman"/>
+          <w:b/>
+          <w:bCs/>
+        </w:rPr>
+      </w:pPr>
+    </w:p>
+    <w:p>
+      <w:pPr>
+        <w:jc w:val="left"/>
+        <w:rPr>
+          <w:rFonts w:ascii="Times New Roman" w:hAnsi="Times New Roman" w:cs="Times New Roman"/>
+        </w:rPr>
+      </w:pPr>
+      <w:r>
+        <w:rPr>
+          <w:rFonts w:ascii="Times New Roman" w:hAnsi="Times New Roman" w:cs="Times New Roman"/>
+          <w:b/>
+          <w:bCs/>
+        </w:rPr>
+        <w:t>Given:</w:t>
+      </w:r>
+    </w:p>
+    <w:p>
+      <w:pPr>
+        <w:ind w:left="1440" w:hanging="720"/>
+        <w:jc w:val="left"/>
+        <w:rPr>
+          <w:rFonts w:ascii="Times New Roman" w:hAnsi="Times New Roman" w:cs="Times New Roman"/>
+        </w:rPr>
+      </w:pPr>
+      <w:r>
+        <w:rPr>
+          <w:rFonts w:ascii="Times New Roman" w:hAnsi="Times New Roman" w:cs="Times New Roman"/>
+        </w:rPr>
+        <w:t>Supervisor</w:t>
+      </w:r>
+      <w:r>
+        <w:rPr>
+          <w:rFonts w:ascii="Times New Roman" w:hAnsi="Times New Roman" w:cs="Times New Roman"/>
+        </w:rPr>
+        <w:t xml:space="preserve"> “</w:t>
+      </w:r>
+      <w:proofErr w:type="spellStart"/>
+      <w:r>
+        <w:rPr>
+          <w:rFonts w:ascii="Times New Roman" w:hAnsi="Times New Roman" w:cs="Times New Roman"/>
+        </w:rPr>
+        <w:t>Jenefer</w:t>
+      </w:r>
+      <w:proofErr w:type="spellEnd"/>
+      <w:r>
+        <w:rPr>
+          <w:rFonts w:ascii="Times New Roman" w:hAnsi="Times New Roman" w:cs="Times New Roman"/>
+        </w:rPr>
+        <w:t xml:space="preserve">” </w:t>
+      </w:r>
+      <w:r>
+        <w:rPr>
+          <w:rFonts w:ascii="Times New Roman" w:hAnsi="Times New Roman" w:cs="Times New Roman"/>
+        </w:rPr>
+        <w:t>wants to log in to the system with username “</w:t>
+      </w:r>
+      <w:proofErr w:type="spellStart"/>
+      <w:r>
+        <w:rPr>
+          <w:rFonts w:ascii="Times New Roman" w:hAnsi="Times New Roman" w:cs="Times New Roman"/>
+        </w:rPr>
+        <w:t>jenefer</w:t>
+      </w:r>
+      <w:proofErr w:type="spellEnd"/>
+      <w:r>
+        <w:rPr>
+          <w:rFonts w:ascii="Times New Roman" w:hAnsi="Times New Roman" w:cs="Times New Roman"/>
+        </w:rPr>
+        <w:t>” and password “</w:t>
+      </w:r>
+      <w:r>
+        <w:rPr>
+          <w:rFonts w:ascii="Times New Roman" w:hAnsi="Times New Roman" w:cs="Times New Roman"/>
+        </w:rPr>
+        <w:t>4321</w:t>
       </w:r>
       <w:r>
         <w:rPr>
@@ -720,13 +968,291 @@
         <w:rPr>
           <w:rFonts w:ascii="Times New Roman" w:hAnsi="Times New Roman" w:cs="Times New Roman"/>
         </w:rPr>
-        <w:t>Frederico</w:t>
+        <w:t>Jenefer</w:t>
       </w:r>
       <w:proofErr w:type="spellEnd"/>
       <w:r>
         <w:rPr>
           <w:rFonts w:ascii="Times New Roman" w:hAnsi="Times New Roman" w:cs="Times New Roman"/>
         </w:rPr>
+        <w:t xml:space="preserve"> inputs h</w:t>
+      </w:r>
+      <w:r>
+        <w:rPr>
+          <w:rFonts w:ascii="Times New Roman" w:hAnsi="Times New Roman" w:cs="Times New Roman"/>
+        </w:rPr>
+        <w:t>er</w:t>
+      </w:r>
+      <w:r>
+        <w:rPr>
+          <w:rFonts w:ascii="Times New Roman" w:hAnsi="Times New Roman" w:cs="Times New Roman"/>
+        </w:rPr>
+        <w:t xml:space="preserve"> username “</w:t>
+      </w:r>
+      <w:proofErr w:type="spellStart"/>
+      <w:r>
+        <w:rPr>
+          <w:rFonts w:ascii="Times New Roman" w:hAnsi="Times New Roman" w:cs="Times New Roman"/>
+        </w:rPr>
+        <w:t>jenefer</w:t>
+      </w:r>
+      <w:proofErr w:type="spellEnd"/>
+      <w:r>
+        <w:rPr>
+          <w:rFonts w:ascii="Times New Roman" w:hAnsi="Times New Roman" w:cs="Times New Roman"/>
+        </w:rPr>
+        <w:t>” and password “</w:t>
+      </w:r>
+      <w:r>
+        <w:rPr>
+          <w:rFonts w:ascii="Times New Roman" w:hAnsi="Times New Roman" w:cs="Times New Roman"/>
+        </w:rPr>
+        <w:t>4321</w:t>
+      </w:r>
+      <w:r>
+        <w:rPr>
+          <w:rFonts w:ascii="Times New Roman" w:hAnsi="Times New Roman" w:cs="Times New Roman"/>
+        </w:rPr>
+        <w:t>” to the textbox, a</w:t>
+      </w:r>
+      <w:r>
+        <w:rPr>
+          <w:rFonts w:ascii="Times New Roman" w:hAnsi="Times New Roman" w:cs="Times New Roman"/>
+        </w:rPr>
+        <w:t>nd</w:t>
+      </w:r>
+      <w:r>
+        <w:rPr>
+          <w:rFonts w:ascii="Times New Roman" w:hAnsi="Times New Roman" w:cs="Times New Roman"/>
+        </w:rPr>
+        <w:t xml:space="preserve"> </w:t>
+      </w:r>
+      <w:r>
+        <w:rPr>
+          <w:rFonts w:ascii="Times New Roman" w:hAnsi="Times New Roman" w:cs="Times New Roman"/>
+        </w:rPr>
+        <w:t>clicks the “</w:t>
+      </w:r>
+      <w:r>
+        <w:rPr>
+          <w:rFonts w:ascii="Times New Roman" w:hAnsi="Times New Roman" w:cs="Times New Roman"/>
+        </w:rPr>
+        <w:t>Submit</w:t>
+      </w:r>
+      <w:r>
+        <w:rPr>
+          <w:rFonts w:ascii="Times New Roman" w:hAnsi="Times New Roman" w:cs="Times New Roman"/>
+        </w:rPr>
+        <w:t>” button.</w:t>
+      </w:r>
+    </w:p>
+    <w:p>
+      <w:pPr>
+        <w:jc w:val="left"/>
+        <w:rPr>
+          <w:rFonts w:ascii="Times New Roman" w:hAnsi="Times New Roman" w:cs="Times New Roman"/>
+        </w:rPr>
+      </w:pPr>
+      <w:r>
+        <w:rPr>
+          <w:rFonts w:ascii="Times New Roman" w:hAnsi="Times New Roman" w:cs="Times New Roman"/>
+          <w:b/>
+          <w:bCs/>
+        </w:rPr>
+        <w:t>Then:</w:t>
+      </w:r>
+    </w:p>
+    <w:p>
+      <w:pPr>
+        <w:ind w:left="1440" w:hanging="720"/>
+        <w:jc w:val="left"/>
+        <w:rPr>
+          <w:rFonts w:ascii="Times New Roman" w:hAnsi="Times New Roman" w:cs="Times New Roman"/>
+        </w:rPr>
+      </w:pPr>
+      <w:proofErr w:type="spellStart"/>
+      <w:r>
+        <w:rPr>
+          <w:rFonts w:ascii="Times New Roman" w:hAnsi="Times New Roman" w:cs="Times New Roman"/>
+        </w:rPr>
+        <w:t>Jenefer</w:t>
+      </w:r>
+      <w:proofErr w:type="spellEnd"/>
+      <w:r>
+        <w:rPr>
+          <w:rFonts w:ascii="Times New Roman" w:hAnsi="Times New Roman" w:cs="Times New Roman"/>
+        </w:rPr>
+        <w:t xml:space="preserve"> successfully authenticates to the system</w:t>
+      </w:r>
+      <w:r>
+        <w:rPr>
+          <w:rFonts w:ascii="Times New Roman" w:hAnsi="Times New Roman" w:cs="Times New Roman"/>
+        </w:rPr>
+        <w:t xml:space="preserve"> </w:t>
+      </w:r>
+      <w:r>
+        <w:rPr>
+          <w:rFonts w:ascii="Times New Roman" w:hAnsi="Times New Roman" w:cs="Times New Roman"/>
+        </w:rPr>
+        <w:t>with the features: “Add Item”, “Add Supplier”, “Add Cashier Sale”, “Update Inventory: Items &amp; Suppliers”, “Generate Inventory List: Items, Suppliers &amp; Sales” are enabled</w:t>
+      </w:r>
+      <w:r>
+        <w:rPr>
+          <w:rFonts w:ascii="Times New Roman" w:hAnsi="Times New Roman" w:cs="Times New Roman"/>
+        </w:rPr>
+        <w:t>.</w:t>
+      </w:r>
+    </w:p>
+    <w:p>
+      <w:pPr>
+        <w:ind w:left="720" w:firstLine="720"/>
+        <w:jc w:val="left"/>
+        <w:rPr>
+          <w:rFonts w:ascii="Times New Roman" w:hAnsi="Times New Roman" w:cs="Times New Roman"/>
+          <w:b/>
+        </w:rPr>
+      </w:pPr>
+    </w:p>
+    <w:p>
+      <w:pPr>
+        <w:ind w:left="720" w:firstLine="720"/>
+        <w:jc w:val="left"/>
+        <w:rPr>
+          <w:rFonts w:ascii="Times New Roman" w:hAnsi="Times New Roman" w:cs="Times New Roman"/>
+          <w:b/>
+        </w:rPr>
+      </w:pPr>
+    </w:p>
+    <w:p>
+      <w:pPr>
+        <w:jc w:val="left"/>
+        <w:rPr>
+          <w:rFonts w:ascii="Times New Roman" w:hAnsi="Times New Roman" w:cs="Times New Roman"/>
+          <w:b/>
+        </w:rPr>
+      </w:pPr>
+      <w:r>
+        <w:rPr>
+          <w:rFonts w:ascii="Times New Roman" w:hAnsi="Times New Roman" w:cs="Times New Roman"/>
+          <w:b/>
+        </w:rPr>
+        <w:lastRenderedPageBreak/>
+        <w:t>Test Case for Login System (Cashier)</w:t>
+      </w:r>
+    </w:p>
+    <w:p>
+      <w:pPr>
+        <w:jc w:val="left"/>
+        <w:rPr>
+          <w:rFonts w:ascii="Times New Roman" w:hAnsi="Times New Roman" w:cs="Times New Roman"/>
+          <w:b/>
+          <w:bCs/>
+        </w:rPr>
+      </w:pPr>
+    </w:p>
+    <w:p>
+      <w:pPr>
+        <w:jc w:val="left"/>
+        <w:rPr>
+          <w:rFonts w:ascii="Times New Roman" w:hAnsi="Times New Roman" w:cs="Times New Roman"/>
+        </w:rPr>
+      </w:pPr>
+      <w:r>
+        <w:rPr>
+          <w:rFonts w:ascii="Times New Roman" w:hAnsi="Times New Roman" w:cs="Times New Roman"/>
+          <w:b/>
+          <w:bCs/>
+        </w:rPr>
+        <w:t>Given:</w:t>
+      </w:r>
+    </w:p>
+    <w:p>
+      <w:pPr>
+        <w:ind w:left="1440" w:hanging="720"/>
+        <w:jc w:val="left"/>
+        <w:rPr>
+          <w:rFonts w:ascii="Times New Roman" w:hAnsi="Times New Roman" w:cs="Times New Roman"/>
+        </w:rPr>
+      </w:pPr>
+      <w:r>
+        <w:rPr>
+          <w:rFonts w:ascii="Times New Roman" w:hAnsi="Times New Roman" w:cs="Times New Roman"/>
+        </w:rPr>
+        <w:t>Cashier</w:t>
+      </w:r>
+      <w:r>
+        <w:rPr>
+          <w:rFonts w:ascii="Times New Roman" w:hAnsi="Times New Roman" w:cs="Times New Roman"/>
+        </w:rPr>
+        <w:t xml:space="preserve"> “</w:t>
+      </w:r>
+      <w:r>
+        <w:rPr>
+          <w:rFonts w:ascii="Times New Roman" w:hAnsi="Times New Roman" w:cs="Times New Roman"/>
+        </w:rPr>
+        <w:t>Robert</w:t>
+      </w:r>
+      <w:r>
+        <w:rPr>
+          <w:rFonts w:ascii="Times New Roman" w:hAnsi="Times New Roman" w:cs="Times New Roman"/>
+        </w:rPr>
+        <w:t xml:space="preserve">” </w:t>
+      </w:r>
+      <w:r>
+        <w:rPr>
+          <w:rFonts w:ascii="Times New Roman" w:hAnsi="Times New Roman" w:cs="Times New Roman"/>
+        </w:rPr>
+        <w:t>wants to log in to the system with username “</w:t>
+      </w:r>
+      <w:proofErr w:type="spellStart"/>
+      <w:r>
+        <w:rPr>
+          <w:rFonts w:ascii="Times New Roman" w:hAnsi="Times New Roman" w:cs="Times New Roman"/>
+        </w:rPr>
+        <w:t>robert</w:t>
+      </w:r>
+      <w:proofErr w:type="spellEnd"/>
+      <w:r>
+        <w:rPr>
+          <w:rFonts w:ascii="Times New Roman" w:hAnsi="Times New Roman" w:cs="Times New Roman"/>
+        </w:rPr>
+        <w:t>” and password “1234”.</w:t>
+      </w:r>
+    </w:p>
+    <w:p>
+      <w:pPr>
+        <w:jc w:val="left"/>
+        <w:rPr>
+          <w:rFonts w:ascii="Times New Roman" w:hAnsi="Times New Roman" w:cs="Times New Roman"/>
+        </w:rPr>
+      </w:pPr>
+      <w:r>
+        <w:rPr>
+          <w:rFonts w:ascii="Times New Roman" w:hAnsi="Times New Roman" w:cs="Times New Roman"/>
+          <w:b/>
+          <w:bCs/>
+        </w:rPr>
+        <w:t>When:</w:t>
+      </w:r>
+    </w:p>
+    <w:p>
+      <w:pPr>
+        <w:ind w:left="1440" w:hanging="720"/>
+        <w:jc w:val="left"/>
+        <w:rPr>
+          <w:rFonts w:ascii="Times New Roman" w:hAnsi="Times New Roman" w:cs="Times New Roman"/>
+        </w:rPr>
+      </w:pPr>
+      <w:r>
+        <w:rPr>
+          <w:rFonts w:ascii="Times New Roman" w:hAnsi="Times New Roman" w:cs="Times New Roman"/>
+        </w:rPr>
+        <w:t>Robert</w:t>
+      </w:r>
+      <w:r>
+        <w:rPr>
+          <w:rFonts w:ascii="Times New Roman" w:hAnsi="Times New Roman" w:cs="Times New Roman"/>
+        </w:rPr>
         <w:t xml:space="preserve"> inputs his username “</w:t>
       </w:r>
       <w:proofErr w:type="spellStart"/>
@@ -734,7 +1260,7 @@
         <w:rPr>
           <w:rFonts w:ascii="Times New Roman" w:hAnsi="Times New Roman" w:cs="Times New Roman"/>
         </w:rPr>
-        <w:t>frederico</w:t>
+        <w:t>robert</w:t>
       </w:r>
       <w:proofErr w:type="spellEnd"/>
       <w:r>
@@ -747,8 +1273,298 @@
         <w:rPr>
           <w:rFonts w:ascii="Times New Roman" w:hAnsi="Times New Roman" w:cs="Times New Roman"/>
         </w:rPr>
-        <w:t>1234</w:t>
-      </w:r>
+        <w:t>1234” to the textbox, a</w:t>
+      </w:r>
+      <w:r>
+        <w:rPr>
+          <w:rFonts w:ascii="Times New Roman" w:hAnsi="Times New Roman" w:cs="Times New Roman"/>
+        </w:rPr>
+        <w:t>nd</w:t>
+      </w:r>
+      <w:r>
+        <w:rPr>
+          <w:rFonts w:ascii="Times New Roman" w:hAnsi="Times New Roman" w:cs="Times New Roman"/>
+        </w:rPr>
+        <w:t xml:space="preserve"> </w:t>
+      </w:r>
+      <w:r>
+        <w:rPr>
+          <w:rFonts w:ascii="Times New Roman" w:hAnsi="Times New Roman" w:cs="Times New Roman"/>
+        </w:rPr>
+        <w:t>clicks the “</w:t>
+      </w:r>
+      <w:r>
+        <w:rPr>
+          <w:rFonts w:ascii="Times New Roman" w:hAnsi="Times New Roman" w:cs="Times New Roman"/>
+        </w:rPr>
+        <w:t>Submit</w:t>
+      </w:r>
+      <w:r>
+        <w:rPr>
+          <w:rFonts w:ascii="Times New Roman" w:hAnsi="Times New Roman" w:cs="Times New Roman"/>
+        </w:rPr>
+        <w:t>” button.</w:t>
+      </w:r>
+    </w:p>
+    <w:p>
+      <w:pPr>
+        <w:jc w:val="left"/>
+        <w:rPr>
+          <w:rFonts w:ascii="Times New Roman" w:hAnsi="Times New Roman" w:cs="Times New Roman"/>
+        </w:rPr>
+      </w:pPr>
+      <w:r>
+        <w:rPr>
+          <w:rFonts w:ascii="Times New Roman" w:hAnsi="Times New Roman" w:cs="Times New Roman"/>
+          <w:b/>
+          <w:bCs/>
+        </w:rPr>
+        <w:t>Then:</w:t>
+      </w:r>
+    </w:p>
+    <w:p>
+      <w:pPr>
+        <w:ind w:left="1440" w:hanging="720"/>
+        <w:jc w:val="left"/>
+        <w:rPr>
+          <w:rFonts w:ascii="Times New Roman" w:hAnsi="Times New Roman" w:cs="Times New Roman"/>
+        </w:rPr>
+      </w:pPr>
+      <w:proofErr w:type="spellStart"/>
+      <w:r>
+        <w:rPr>
+          <w:rFonts w:ascii="Times New Roman" w:hAnsi="Times New Roman" w:cs="Times New Roman"/>
+        </w:rPr>
+        <w:t>Franky</w:t>
+      </w:r>
+      <w:proofErr w:type="spellEnd"/>
+      <w:r>
+        <w:rPr>
+          <w:rFonts w:ascii="Times New Roman" w:hAnsi="Times New Roman" w:cs="Times New Roman"/>
+        </w:rPr>
+        <w:t xml:space="preserve"> successfully authenticates to the system</w:t>
+      </w:r>
+      <w:r>
+        <w:rPr>
+          <w:rFonts w:ascii="Times New Roman" w:hAnsi="Times New Roman" w:cs="Times New Roman"/>
+        </w:rPr>
+        <w:t xml:space="preserve"> with the features:</w:t>
+      </w:r>
+      <w:r>
+        <w:rPr>
+          <w:rFonts w:ascii="Times New Roman" w:hAnsi="Times New Roman" w:cs="Times New Roman"/>
+        </w:rPr>
+        <w:t xml:space="preserve"> </w:t>
+      </w:r>
+      <w:r>
+        <w:rPr>
+          <w:rFonts w:ascii="Times New Roman" w:hAnsi="Times New Roman" w:cs="Times New Roman"/>
+        </w:rPr>
+        <w:t>“Add Cashier Sale”,</w:t>
+      </w:r>
+      <w:r>
+        <w:rPr>
+          <w:rFonts w:ascii="Times New Roman" w:hAnsi="Times New Roman" w:cs="Times New Roman"/>
+        </w:rPr>
+        <w:t xml:space="preserve"> </w:t>
+      </w:r>
+      <w:r>
+        <w:rPr>
+          <w:rFonts w:ascii="Times New Roman" w:hAnsi="Times New Roman" w:cs="Times New Roman"/>
+        </w:rPr>
+        <w:t>“Generate Inventory List: Items, Suppliers &amp; Sales” enabled</w:t>
+      </w:r>
+      <w:r>
+        <w:rPr>
+          <w:rFonts w:ascii="Times New Roman" w:hAnsi="Times New Roman" w:cs="Times New Roman"/>
+        </w:rPr>
+        <w:t>.</w:t>
+      </w:r>
+      <w:r>
+        <w:rPr>
+          <w:rFonts w:ascii="Times New Roman" w:hAnsi="Times New Roman" w:cs="Times New Roman"/>
+        </w:rPr>
+        <w:t xml:space="preserve"> And the features:</w:t>
+      </w:r>
+      <w:r>
+        <w:rPr>
+          <w:rFonts w:ascii="Times New Roman" w:hAnsi="Times New Roman" w:cs="Times New Roman"/>
+        </w:rPr>
+        <w:t xml:space="preserve"> “Add Item”, “Add Supplier”, “Update Inventory: Items &amp; Suppliers”</w:t>
+      </w:r>
+      <w:r>
+        <w:rPr>
+          <w:rFonts w:ascii="Times New Roman" w:hAnsi="Times New Roman" w:cs="Times New Roman"/>
+        </w:rPr>
+        <w:t xml:space="preserve"> disabled.</w:t>
+      </w:r>
+    </w:p>
+    <w:p>
+      <w:pPr>
+        <w:ind w:left="720" w:firstLine="720"/>
+        <w:jc w:val="left"/>
+        <w:rPr>
+          <w:rFonts w:ascii="Times New Roman" w:hAnsi="Times New Roman" w:cs="Times New Roman"/>
+        </w:rPr>
+      </w:pPr>
+      <w:r>
+        <w:rPr>
+          <w:rFonts w:ascii="Times New Roman" w:hAnsi="Times New Roman" w:cs="Times New Roman"/>
+        </w:rPr>
+        <w:t>.</w:t>
+      </w:r>
+      <w:r>
+        <w:rPr>
+          <w:rFonts w:ascii="Times New Roman" w:hAnsi="Times New Roman" w:cs="Times New Roman"/>
+        </w:rPr>
+        <w:t xml:space="preserve"> </w:t>
+      </w:r>
+    </w:p>
+    <w:p>
+      <w:pPr>
+        <w:jc w:val="left"/>
+        <w:rPr>
+          <w:rFonts w:ascii="Times New Roman" w:hAnsi="Times New Roman" w:cs="Times New Roman"/>
+          <w:b/>
+          <w:bCs/>
+        </w:rPr>
+      </w:pPr>
+      <w:r>
+        <w:rPr>
+          <w:rFonts w:ascii="Times New Roman" w:hAnsi="Times New Roman" w:cs="Times New Roman"/>
+          <w:b/>
+          <w:bCs/>
+        </w:rPr>
+        <w:t>Test Case for Login System</w:t>
+      </w:r>
+      <w:r>
+        <w:rPr>
+          <w:rFonts w:ascii="Times New Roman" w:hAnsi="Times New Roman" w:cs="Times New Roman"/>
+          <w:b/>
+          <w:bCs/>
+        </w:rPr>
+        <w:t xml:space="preserve"> (Attendant)</w:t>
+      </w:r>
+    </w:p>
+    <w:p>
+      <w:pPr>
+        <w:jc w:val="left"/>
+        <w:rPr>
+          <w:rFonts w:ascii="Times New Roman" w:hAnsi="Times New Roman" w:cs="Times New Roman"/>
+        </w:rPr>
+      </w:pPr>
+    </w:p>
+    <w:p>
+      <w:pPr>
+        <w:jc w:val="left"/>
+        <w:rPr>
+          <w:rFonts w:ascii="Times New Roman" w:hAnsi="Times New Roman" w:cs="Times New Roman"/>
+        </w:rPr>
+      </w:pPr>
+      <w:r>
+        <w:rPr>
+          <w:rFonts w:ascii="Times New Roman" w:hAnsi="Times New Roman" w:cs="Times New Roman"/>
+          <w:b/>
+          <w:bCs/>
+        </w:rPr>
+        <w:t>Given:</w:t>
+      </w:r>
+    </w:p>
+    <w:p>
+      <w:pPr>
+        <w:ind w:left="1440" w:hanging="720"/>
+        <w:jc w:val="left"/>
+        <w:rPr>
+          <w:rFonts w:ascii="Times New Roman" w:hAnsi="Times New Roman" w:cs="Times New Roman"/>
+        </w:rPr>
+      </w:pPr>
+      <w:r>
+        <w:rPr>
+          <w:rFonts w:ascii="Times New Roman" w:hAnsi="Times New Roman" w:cs="Times New Roman"/>
+        </w:rPr>
+        <w:t>Attendant “</w:t>
+      </w:r>
+      <w:proofErr w:type="spellStart"/>
+      <w:r>
+        <w:rPr>
+          <w:rFonts w:ascii="Times New Roman" w:hAnsi="Times New Roman" w:cs="Times New Roman"/>
+        </w:rPr>
+        <w:t>Franky</w:t>
+      </w:r>
+      <w:proofErr w:type="spellEnd"/>
+      <w:r>
+        <w:rPr>
+          <w:rFonts w:ascii="Times New Roman" w:hAnsi="Times New Roman" w:cs="Times New Roman"/>
+        </w:rPr>
+        <w:t xml:space="preserve">” </w:t>
+      </w:r>
+      <w:r>
+        <w:rPr>
+          <w:rFonts w:ascii="Times New Roman" w:hAnsi="Times New Roman" w:cs="Times New Roman"/>
+        </w:rPr>
+        <w:t>wants to log in to the system with username “franky03” and password “</w:t>
+      </w:r>
+      <w:proofErr w:type="spellStart"/>
+      <w:r>
+        <w:rPr>
+          <w:rFonts w:ascii="Times New Roman" w:hAnsi="Times New Roman" w:cs="Times New Roman"/>
+        </w:rPr>
+        <w:t>frankylovesyou</w:t>
+      </w:r>
+      <w:proofErr w:type="spellEnd"/>
+      <w:r>
+        <w:rPr>
+          <w:rFonts w:ascii="Times New Roman" w:hAnsi="Times New Roman" w:cs="Times New Roman"/>
+        </w:rPr>
+        <w:t>”.</w:t>
+      </w:r>
+    </w:p>
+    <w:p>
+      <w:pPr>
+        <w:jc w:val="left"/>
+        <w:rPr>
+          <w:rFonts w:ascii="Times New Roman" w:hAnsi="Times New Roman" w:cs="Times New Roman"/>
+        </w:rPr>
+      </w:pPr>
+      <w:r>
+        <w:rPr>
+          <w:rFonts w:ascii="Times New Roman" w:hAnsi="Times New Roman" w:cs="Times New Roman"/>
+          <w:b/>
+          <w:bCs/>
+        </w:rPr>
+        <w:t>When:</w:t>
+      </w:r>
+    </w:p>
+    <w:p>
+      <w:pPr>
+        <w:ind w:left="1440" w:hanging="720"/>
+        <w:jc w:val="left"/>
+        <w:rPr>
+          <w:rFonts w:ascii="Times New Roman" w:hAnsi="Times New Roman" w:cs="Times New Roman"/>
+        </w:rPr>
+      </w:pPr>
+      <w:proofErr w:type="spellStart"/>
+      <w:r>
+        <w:rPr>
+          <w:rFonts w:ascii="Times New Roman" w:hAnsi="Times New Roman" w:cs="Times New Roman"/>
+        </w:rPr>
+        <w:t>Franky</w:t>
+      </w:r>
+      <w:proofErr w:type="spellEnd"/>
+      <w:r>
+        <w:rPr>
+          <w:rFonts w:ascii="Times New Roman" w:hAnsi="Times New Roman" w:cs="Times New Roman"/>
+        </w:rPr>
+        <w:t xml:space="preserve"> inputs his username “franky03” and password “</w:t>
+      </w:r>
+      <w:proofErr w:type="spellStart"/>
+      <w:r>
+        <w:rPr>
+          <w:rFonts w:ascii="Times New Roman" w:hAnsi="Times New Roman" w:cs="Times New Roman"/>
+        </w:rPr>
+        <w:t>frankylovesyou</w:t>
+      </w:r>
+      <w:proofErr w:type="spellEnd"/>
       <w:r>
         <w:rPr>
           <w:rFonts w:ascii="Times New Roman" w:hAnsi="Times New Roman" w:cs="Times New Roman"/>
@@ -815,7 +1631,7 @@
         <w:rPr>
           <w:rFonts w:ascii="Times New Roman" w:hAnsi="Times New Roman" w:cs="Times New Roman"/>
         </w:rPr>
-        <w:t>Frederico</w:t>
+        <w:t>Franky</w:t>
       </w:r>
       <w:proofErr w:type="spellEnd"/>
       <w:r>
@@ -828,25 +1644,7 @@
         <w:rPr>
           <w:rFonts w:ascii="Times New Roman" w:hAnsi="Times New Roman" w:cs="Times New Roman"/>
         </w:rPr>
-        <w:t xml:space="preserve"> </w:t>
-      </w:r>
-      <w:r>
-        <w:rPr>
-          <w:rFonts w:ascii="Times New Roman" w:hAnsi="Times New Roman" w:cs="Times New Roman"/>
-        </w:rPr>
-        <w:t>with</w:t>
-      </w:r>
-      <w:r>
-        <w:rPr>
-          <w:rFonts w:ascii="Times New Roman" w:hAnsi="Times New Roman" w:cs="Times New Roman"/>
-        </w:rPr>
-        <w:t xml:space="preserve"> the features: “Add Item”, “Add Supplier”, “Add Cashier Sale”, “Update Inventory: Items &amp; Suppliers”, “Generate Inventory List: Items, Suppliers &amp; Sales” </w:t>
-      </w:r>
-      <w:r>
-        <w:rPr>
-          <w:rFonts w:ascii="Times New Roman" w:hAnsi="Times New Roman" w:cs="Times New Roman"/>
-        </w:rPr>
-        <w:t>are enabled</w:t>
+        <w:t xml:space="preserve"> with the features: “Generate Inventory List: Items, Suppliers &amp; Sales” enabled</w:t>
       </w:r>
       <w:r>
         <w:rPr>
@@ -854,930 +1652,11 @@
         </w:rPr>
         <w:t>.</w:t>
       </w:r>
-    </w:p>
-    <w:p>
-      <w:pPr>
-        <w:jc w:val="left"/>
-        <w:rPr>
-          <w:rFonts w:ascii="Times New Roman" w:hAnsi="Times New Roman" w:cs="Times New Roman"/>
-          <w:b/>
-        </w:rPr>
-      </w:pPr>
-    </w:p>
-    <w:p>
-      <w:pPr>
-        <w:jc w:val="left"/>
-        <w:rPr>
-          <w:rFonts w:ascii="Times New Roman" w:hAnsi="Times New Roman" w:cs="Times New Roman"/>
-          <w:b/>
-        </w:rPr>
-      </w:pPr>
-      <w:r>
-        <w:rPr>
-          <w:rFonts w:ascii="Times New Roman" w:hAnsi="Times New Roman" w:cs="Times New Roman"/>
-          <w:b/>
-        </w:rPr>
-        <w:t>Test Case for Login System (</w:t>
-      </w:r>
-      <w:r>
-        <w:rPr>
-          <w:rFonts w:ascii="Times New Roman" w:hAnsi="Times New Roman" w:cs="Times New Roman"/>
-          <w:b/>
-        </w:rPr>
-        <w:t>Supervisor</w:t>
-      </w:r>
-      <w:r>
-        <w:rPr>
-          <w:rFonts w:ascii="Times New Roman" w:hAnsi="Times New Roman" w:cs="Times New Roman"/>
-          <w:b/>
-        </w:rPr>
-        <w:t>)</w:t>
-      </w:r>
-    </w:p>
-    <w:p>
-      <w:pPr>
-        <w:jc w:val="left"/>
-        <w:rPr>
-          <w:rFonts w:ascii="Times New Roman" w:hAnsi="Times New Roman" w:cs="Times New Roman"/>
-          <w:b/>
-          <w:bCs/>
-        </w:rPr>
-      </w:pPr>
-    </w:p>
-    <w:p>
-      <w:pPr>
-        <w:jc w:val="left"/>
-        <w:rPr>
-          <w:rFonts w:ascii="Times New Roman" w:hAnsi="Times New Roman" w:cs="Times New Roman"/>
-        </w:rPr>
-      </w:pPr>
-      <w:r>
-        <w:rPr>
-          <w:rFonts w:ascii="Times New Roman" w:hAnsi="Times New Roman" w:cs="Times New Roman"/>
-          <w:b/>
-          <w:bCs/>
-        </w:rPr>
-        <w:t>Given:</w:t>
-      </w:r>
-    </w:p>
-    <w:p>
-      <w:pPr>
-        <w:ind w:left="1440" w:hanging="720"/>
-        <w:jc w:val="left"/>
-        <w:rPr>
-          <w:rFonts w:ascii="Times New Roman" w:hAnsi="Times New Roman" w:cs="Times New Roman"/>
-        </w:rPr>
-      </w:pPr>
-      <w:r>
-        <w:rPr>
-          <w:rFonts w:ascii="Times New Roman" w:hAnsi="Times New Roman" w:cs="Times New Roman"/>
-        </w:rPr>
-        <w:t>Supervisor</w:t>
-      </w:r>
-      <w:r>
-        <w:rPr>
-          <w:rFonts w:ascii="Times New Roman" w:hAnsi="Times New Roman" w:cs="Times New Roman"/>
-        </w:rPr>
-        <w:t xml:space="preserve"> “</w:t>
-      </w:r>
-      <w:proofErr w:type="spellStart"/>
-      <w:r>
-        <w:rPr>
-          <w:rFonts w:ascii="Times New Roman" w:hAnsi="Times New Roman" w:cs="Times New Roman"/>
-        </w:rPr>
-        <w:t>Jenefer</w:t>
-      </w:r>
-      <w:proofErr w:type="spellEnd"/>
-      <w:r>
-        <w:rPr>
-          <w:rFonts w:ascii="Times New Roman" w:hAnsi="Times New Roman" w:cs="Times New Roman"/>
-        </w:rPr>
-        <w:t xml:space="preserve">” </w:t>
-      </w:r>
-      <w:r>
-        <w:rPr>
-          <w:rFonts w:ascii="Times New Roman" w:hAnsi="Times New Roman" w:cs="Times New Roman"/>
-        </w:rPr>
-        <w:t>wants to log in to the system with username “</w:t>
-      </w:r>
-      <w:proofErr w:type="spellStart"/>
-      <w:r>
-        <w:rPr>
-          <w:rFonts w:ascii="Times New Roman" w:hAnsi="Times New Roman" w:cs="Times New Roman"/>
-        </w:rPr>
-        <w:t>jenefer</w:t>
-      </w:r>
-      <w:proofErr w:type="spellEnd"/>
-      <w:r>
-        <w:rPr>
-          <w:rFonts w:ascii="Times New Roman" w:hAnsi="Times New Roman" w:cs="Times New Roman"/>
-        </w:rPr>
-        <w:t>” and password “</w:t>
-      </w:r>
-      <w:r>
-        <w:rPr>
-          <w:rFonts w:ascii="Times New Roman" w:hAnsi="Times New Roman" w:cs="Times New Roman"/>
-        </w:rPr>
-        <w:t>4321</w:t>
-      </w:r>
-      <w:r>
-        <w:rPr>
-          <w:rFonts w:ascii="Times New Roman" w:hAnsi="Times New Roman" w:cs="Times New Roman"/>
-        </w:rPr>
-        <w:t>”.</w:t>
-      </w:r>
-    </w:p>
-    <w:p>
-      <w:pPr>
-        <w:jc w:val="left"/>
-        <w:rPr>
-          <w:rFonts w:ascii="Times New Roman" w:hAnsi="Times New Roman" w:cs="Times New Roman"/>
-        </w:rPr>
-      </w:pPr>
-      <w:r>
-        <w:rPr>
-          <w:rFonts w:ascii="Times New Roman" w:hAnsi="Times New Roman" w:cs="Times New Roman"/>
-          <w:b/>
-          <w:bCs/>
-        </w:rPr>
-        <w:t>When:</w:t>
-      </w:r>
-    </w:p>
-    <w:p>
-      <w:pPr>
-        <w:ind w:left="1440" w:hanging="720"/>
-        <w:jc w:val="left"/>
-        <w:rPr>
-          <w:rFonts w:ascii="Times New Roman" w:hAnsi="Times New Roman" w:cs="Times New Roman"/>
-        </w:rPr>
-      </w:pPr>
-      <w:proofErr w:type="spellStart"/>
-      <w:r>
-        <w:rPr>
-          <w:rFonts w:ascii="Times New Roman" w:hAnsi="Times New Roman" w:cs="Times New Roman"/>
-        </w:rPr>
-        <w:t>Jenefer</w:t>
-      </w:r>
-      <w:proofErr w:type="spellEnd"/>
-      <w:r>
-        <w:rPr>
-          <w:rFonts w:ascii="Times New Roman" w:hAnsi="Times New Roman" w:cs="Times New Roman"/>
-        </w:rPr>
-        <w:t xml:space="preserve"> inputs h</w:t>
-      </w:r>
-      <w:r>
-        <w:rPr>
-          <w:rFonts w:ascii="Times New Roman" w:hAnsi="Times New Roman" w:cs="Times New Roman"/>
-        </w:rPr>
-        <w:t>er</w:t>
-      </w:r>
-      <w:r>
-        <w:rPr>
-          <w:rFonts w:ascii="Times New Roman" w:hAnsi="Times New Roman" w:cs="Times New Roman"/>
-        </w:rPr>
-        <w:t xml:space="preserve"> username “</w:t>
-      </w:r>
-      <w:proofErr w:type="spellStart"/>
-      <w:r>
-        <w:rPr>
-          <w:rFonts w:ascii="Times New Roman" w:hAnsi="Times New Roman" w:cs="Times New Roman"/>
-        </w:rPr>
-        <w:t>jenefer</w:t>
-      </w:r>
-      <w:proofErr w:type="spellEnd"/>
-      <w:r>
-        <w:rPr>
-          <w:rFonts w:ascii="Times New Roman" w:hAnsi="Times New Roman" w:cs="Times New Roman"/>
-        </w:rPr>
-        <w:t>” and password “</w:t>
-      </w:r>
-      <w:r>
-        <w:rPr>
-          <w:rFonts w:ascii="Times New Roman" w:hAnsi="Times New Roman" w:cs="Times New Roman"/>
-        </w:rPr>
-        <w:t>4321</w:t>
-      </w:r>
-      <w:r>
-        <w:rPr>
-          <w:rFonts w:ascii="Times New Roman" w:hAnsi="Times New Roman" w:cs="Times New Roman"/>
-        </w:rPr>
-        <w:t>” to the textbox, a</w:t>
-      </w:r>
-      <w:r>
-        <w:rPr>
-          <w:rFonts w:ascii="Times New Roman" w:hAnsi="Times New Roman" w:cs="Times New Roman"/>
-        </w:rPr>
-        <w:t>nd</w:t>
-      </w:r>
-      <w:r>
-        <w:rPr>
-          <w:rFonts w:ascii="Times New Roman" w:hAnsi="Times New Roman" w:cs="Times New Roman"/>
-        </w:rPr>
-        <w:t xml:space="preserve"> </w:t>
-      </w:r>
-      <w:r>
-        <w:rPr>
-          <w:rFonts w:ascii="Times New Roman" w:hAnsi="Times New Roman" w:cs="Times New Roman"/>
-        </w:rPr>
-        <w:t>clicks the “</w:t>
-      </w:r>
-      <w:r>
-        <w:rPr>
-          <w:rFonts w:ascii="Times New Roman" w:hAnsi="Times New Roman" w:cs="Times New Roman"/>
-        </w:rPr>
-        <w:t>Submit</w:t>
-      </w:r>
-      <w:r>
-        <w:rPr>
-          <w:rFonts w:ascii="Times New Roman" w:hAnsi="Times New Roman" w:cs="Times New Roman"/>
-        </w:rPr>
-        <w:t>” button.</w:t>
-      </w:r>
-    </w:p>
-    <w:p>
-      <w:pPr>
-        <w:jc w:val="left"/>
-        <w:rPr>
-          <w:rFonts w:ascii="Times New Roman" w:hAnsi="Times New Roman" w:cs="Times New Roman"/>
-        </w:rPr>
-      </w:pPr>
-      <w:r>
-        <w:rPr>
-          <w:rFonts w:ascii="Times New Roman" w:hAnsi="Times New Roman" w:cs="Times New Roman"/>
-          <w:b/>
-          <w:bCs/>
-        </w:rPr>
-        <w:t>Then:</w:t>
-      </w:r>
-    </w:p>
-    <w:p>
-      <w:pPr>
-        <w:ind w:left="1440" w:hanging="720"/>
-        <w:jc w:val="left"/>
-        <w:rPr>
-          <w:rFonts w:ascii="Times New Roman" w:hAnsi="Times New Roman" w:cs="Times New Roman"/>
-        </w:rPr>
-      </w:pPr>
-      <w:proofErr w:type="spellStart"/>
-      <w:r>
-        <w:rPr>
-          <w:rFonts w:ascii="Times New Roman" w:hAnsi="Times New Roman" w:cs="Times New Roman"/>
-        </w:rPr>
-        <w:t>Jenefer</w:t>
-      </w:r>
-      <w:proofErr w:type="spellEnd"/>
-      <w:r>
-        <w:rPr>
-          <w:rFonts w:ascii="Times New Roman" w:hAnsi="Times New Roman" w:cs="Times New Roman"/>
-        </w:rPr>
-        <w:t xml:space="preserve"> successfully authenticates to the system</w:t>
-      </w:r>
-      <w:r>
-        <w:rPr>
-          <w:rFonts w:ascii="Times New Roman" w:hAnsi="Times New Roman" w:cs="Times New Roman"/>
-        </w:rPr>
-        <w:t xml:space="preserve"> </w:t>
-      </w:r>
-      <w:r>
-        <w:rPr>
-          <w:rFonts w:ascii="Times New Roman" w:hAnsi="Times New Roman" w:cs="Times New Roman"/>
-        </w:rPr>
-        <w:t>with the features: “Add Item”, “Add Supplier”, “Add Cashier Sale”, “Update Inventory: Items &amp; Suppliers”, “Generate Inventory List: Items, Suppliers &amp; Sales” are enabled</w:t>
-      </w:r>
-      <w:r>
-        <w:rPr>
-          <w:rFonts w:ascii="Times New Roman" w:hAnsi="Times New Roman" w:cs="Times New Roman"/>
-        </w:rPr>
-        <w:t>.</w:t>
-      </w:r>
-    </w:p>
-    <w:p>
-      <w:pPr>
-        <w:ind w:left="720" w:firstLine="720"/>
-        <w:jc w:val="left"/>
-        <w:rPr>
-          <w:rFonts w:ascii="Times New Roman" w:hAnsi="Times New Roman" w:cs="Times New Roman"/>
-          <w:b/>
-        </w:rPr>
-      </w:pPr>
-    </w:p>
-    <w:p>
-      <w:pPr>
-        <w:ind w:left="720" w:firstLine="720"/>
-        <w:jc w:val="left"/>
-        <w:rPr>
-          <w:rFonts w:ascii="Times New Roman" w:hAnsi="Times New Roman" w:cs="Times New Roman"/>
-          <w:b/>
-        </w:rPr>
-      </w:pPr>
-    </w:p>
-    <w:p>
-      <w:pPr>
-        <w:jc w:val="left"/>
-        <w:rPr>
-          <w:rFonts w:ascii="Times New Roman" w:hAnsi="Times New Roman" w:cs="Times New Roman"/>
-          <w:b/>
-        </w:rPr>
-      </w:pPr>
-      <w:r>
-        <w:rPr>
-          <w:rFonts w:ascii="Times New Roman" w:hAnsi="Times New Roman" w:cs="Times New Roman"/>
-          <w:b/>
-        </w:rPr>
-        <w:t>Test Case for Login System (</w:t>
-      </w:r>
-      <w:r>
-        <w:rPr>
-          <w:rFonts w:ascii="Times New Roman" w:hAnsi="Times New Roman" w:cs="Times New Roman"/>
-          <w:b/>
-        </w:rPr>
-        <w:t>Cashier</w:t>
-      </w:r>
-      <w:r>
-        <w:rPr>
-          <w:rFonts w:ascii="Times New Roman" w:hAnsi="Times New Roman" w:cs="Times New Roman"/>
-          <w:b/>
-        </w:rPr>
-        <w:t>)</w:t>
-      </w:r>
-    </w:p>
-    <w:p>
-      <w:pPr>
-        <w:jc w:val="left"/>
-        <w:rPr>
-          <w:rFonts w:ascii="Times New Roman" w:hAnsi="Times New Roman" w:cs="Times New Roman"/>
-          <w:b/>
-          <w:bCs/>
-        </w:rPr>
-      </w:pPr>
-    </w:p>
-    <w:p>
-      <w:pPr>
-        <w:jc w:val="left"/>
-        <w:rPr>
-          <w:rFonts w:ascii="Times New Roman" w:hAnsi="Times New Roman" w:cs="Times New Roman"/>
-        </w:rPr>
-      </w:pPr>
-      <w:r>
-        <w:rPr>
-          <w:rFonts w:ascii="Times New Roman" w:hAnsi="Times New Roman" w:cs="Times New Roman"/>
-          <w:b/>
-          <w:bCs/>
-        </w:rPr>
-        <w:t>Given:</w:t>
-      </w:r>
-    </w:p>
-    <w:p>
-      <w:pPr>
-        <w:ind w:left="1440" w:hanging="720"/>
-        <w:jc w:val="left"/>
-        <w:rPr>
-          <w:rFonts w:ascii="Times New Roman" w:hAnsi="Times New Roman" w:cs="Times New Roman"/>
-        </w:rPr>
-      </w:pPr>
-      <w:r>
-        <w:rPr>
-          <w:rFonts w:ascii="Times New Roman" w:hAnsi="Times New Roman" w:cs="Times New Roman"/>
-        </w:rPr>
-        <w:t>Cashier</w:t>
-      </w:r>
-      <w:r>
-        <w:rPr>
-          <w:rFonts w:ascii="Times New Roman" w:hAnsi="Times New Roman" w:cs="Times New Roman"/>
-        </w:rPr>
-        <w:t xml:space="preserve"> “</w:t>
-      </w:r>
-      <w:r>
-        <w:rPr>
-          <w:rFonts w:ascii="Times New Roman" w:hAnsi="Times New Roman" w:cs="Times New Roman"/>
-        </w:rPr>
-        <w:t>Robert</w:t>
-      </w:r>
-      <w:r>
-        <w:rPr>
-          <w:rFonts w:ascii="Times New Roman" w:hAnsi="Times New Roman" w:cs="Times New Roman"/>
-        </w:rPr>
-        <w:t xml:space="preserve">” </w:t>
-      </w:r>
-      <w:r>
-        <w:rPr>
-          <w:rFonts w:ascii="Times New Roman" w:hAnsi="Times New Roman" w:cs="Times New Roman"/>
-        </w:rPr>
-        <w:t>wants to log in to the system with username “</w:t>
-      </w:r>
-      <w:proofErr w:type="spellStart"/>
-      <w:r>
-        <w:rPr>
-          <w:rFonts w:ascii="Times New Roman" w:hAnsi="Times New Roman" w:cs="Times New Roman"/>
-        </w:rPr>
-        <w:t>robert</w:t>
-      </w:r>
-      <w:proofErr w:type="spellEnd"/>
-      <w:r>
-        <w:rPr>
-          <w:rFonts w:ascii="Times New Roman" w:hAnsi="Times New Roman" w:cs="Times New Roman"/>
-        </w:rPr>
-        <w:t>” and password “</w:t>
-      </w:r>
-      <w:r>
-        <w:rPr>
-          <w:rFonts w:ascii="Times New Roman" w:hAnsi="Times New Roman" w:cs="Times New Roman"/>
-        </w:rPr>
-        <w:t>1234</w:t>
-      </w:r>
-      <w:r>
-        <w:rPr>
-          <w:rFonts w:ascii="Times New Roman" w:hAnsi="Times New Roman" w:cs="Times New Roman"/>
-        </w:rPr>
-        <w:t>”.</w:t>
-      </w:r>
-    </w:p>
-    <w:p>
-      <w:pPr>
-        <w:jc w:val="left"/>
-        <w:rPr>
-          <w:rFonts w:ascii="Times New Roman" w:hAnsi="Times New Roman" w:cs="Times New Roman"/>
-        </w:rPr>
-      </w:pPr>
-      <w:r>
-        <w:rPr>
-          <w:rFonts w:ascii="Times New Roman" w:hAnsi="Times New Roman" w:cs="Times New Roman"/>
-          <w:b/>
-          <w:bCs/>
-        </w:rPr>
-        <w:t>When:</w:t>
-      </w:r>
-    </w:p>
-    <w:p>
-      <w:pPr>
-        <w:ind w:left="1440" w:hanging="720"/>
-        <w:jc w:val="left"/>
-        <w:rPr>
-          <w:rFonts w:ascii="Times New Roman" w:hAnsi="Times New Roman" w:cs="Times New Roman"/>
-        </w:rPr>
-      </w:pPr>
-      <w:r>
-        <w:rPr>
-          <w:rFonts w:ascii="Times New Roman" w:hAnsi="Times New Roman" w:cs="Times New Roman"/>
-        </w:rPr>
-        <w:t>Robert</w:t>
-      </w:r>
-      <w:r>
-        <w:rPr>
-          <w:rFonts w:ascii="Times New Roman" w:hAnsi="Times New Roman" w:cs="Times New Roman"/>
-        </w:rPr>
-        <w:t xml:space="preserve"> inputs his username “</w:t>
-      </w:r>
-      <w:proofErr w:type="spellStart"/>
-      <w:r>
-        <w:rPr>
-          <w:rFonts w:ascii="Times New Roman" w:hAnsi="Times New Roman" w:cs="Times New Roman"/>
-        </w:rPr>
-        <w:t>robert</w:t>
-      </w:r>
-      <w:proofErr w:type="spellEnd"/>
-      <w:r>
-        <w:rPr>
-          <w:rFonts w:ascii="Times New Roman" w:hAnsi="Times New Roman" w:cs="Times New Roman"/>
-        </w:rPr>
-        <w:t>” and password “</w:t>
-      </w:r>
-      <w:r>
-        <w:rPr>
-          <w:rFonts w:ascii="Times New Roman" w:hAnsi="Times New Roman" w:cs="Times New Roman"/>
-        </w:rPr>
-        <w:t>1234</w:t>
-      </w:r>
-      <w:r>
-        <w:rPr>
-          <w:rFonts w:ascii="Times New Roman" w:hAnsi="Times New Roman" w:cs="Times New Roman"/>
-        </w:rPr>
-        <w:t>” to the textbox, a</w:t>
-      </w:r>
-      <w:r>
-        <w:rPr>
-          <w:rFonts w:ascii="Times New Roman" w:hAnsi="Times New Roman" w:cs="Times New Roman"/>
-        </w:rPr>
-        <w:t>nd</w:t>
-      </w:r>
-      <w:r>
-        <w:rPr>
-          <w:rFonts w:ascii="Times New Roman" w:hAnsi="Times New Roman" w:cs="Times New Roman"/>
-        </w:rPr>
-        <w:t xml:space="preserve"> </w:t>
-      </w:r>
-      <w:r>
-        <w:rPr>
-          <w:rFonts w:ascii="Times New Roman" w:hAnsi="Times New Roman" w:cs="Times New Roman"/>
-        </w:rPr>
-        <w:t>clicks the “</w:t>
-      </w:r>
-      <w:r>
-        <w:rPr>
-          <w:rFonts w:ascii="Times New Roman" w:hAnsi="Times New Roman" w:cs="Times New Roman"/>
-        </w:rPr>
-        <w:t>Submit</w:t>
-      </w:r>
-      <w:r>
-        <w:rPr>
-          <w:rFonts w:ascii="Times New Roman" w:hAnsi="Times New Roman" w:cs="Times New Roman"/>
-        </w:rPr>
-        <w:t>” button.</w:t>
-      </w:r>
-    </w:p>
-    <w:p>
-      <w:pPr>
-        <w:jc w:val="left"/>
-        <w:rPr>
-          <w:rFonts w:ascii="Times New Roman" w:hAnsi="Times New Roman" w:cs="Times New Roman"/>
-        </w:rPr>
-      </w:pPr>
-      <w:r>
-        <w:rPr>
-          <w:rFonts w:ascii="Times New Roman" w:hAnsi="Times New Roman" w:cs="Times New Roman"/>
-          <w:b/>
-          <w:bCs/>
-        </w:rPr>
-        <w:t>Then:</w:t>
-      </w:r>
-    </w:p>
-    <w:p>
-      <w:pPr>
-        <w:ind w:left="1440" w:hanging="720"/>
-        <w:jc w:val="left"/>
-        <w:rPr>
-          <w:rFonts w:ascii="Times New Roman" w:hAnsi="Times New Roman" w:cs="Times New Roman"/>
-        </w:rPr>
-      </w:pPr>
-      <w:proofErr w:type="spellStart"/>
-      <w:r>
-        <w:rPr>
-          <w:rFonts w:ascii="Times New Roman" w:hAnsi="Times New Roman" w:cs="Times New Roman"/>
-        </w:rPr>
-        <w:t>Franky</w:t>
-      </w:r>
-      <w:proofErr w:type="spellEnd"/>
-      <w:r>
-        <w:rPr>
-          <w:rFonts w:ascii="Times New Roman" w:hAnsi="Times New Roman" w:cs="Times New Roman"/>
-        </w:rPr>
-        <w:t xml:space="preserve"> successfully authenticates to the system</w:t>
-      </w:r>
-      <w:r>
-        <w:rPr>
-          <w:rFonts w:ascii="Times New Roman" w:hAnsi="Times New Roman" w:cs="Times New Roman"/>
-        </w:rPr>
-        <w:t xml:space="preserve"> </w:t>
-      </w:r>
-      <w:r>
-        <w:rPr>
-          <w:rFonts w:ascii="Times New Roman" w:hAnsi="Times New Roman" w:cs="Times New Roman"/>
-        </w:rPr>
-        <w:t>with the features:</w:t>
-      </w:r>
-      <w:r>
-        <w:rPr>
-          <w:rFonts w:ascii="Times New Roman" w:hAnsi="Times New Roman" w:cs="Times New Roman"/>
-        </w:rPr>
-        <w:t xml:space="preserve"> </w:t>
-      </w:r>
-      <w:r>
-        <w:rPr>
-          <w:rFonts w:ascii="Times New Roman" w:hAnsi="Times New Roman" w:cs="Times New Roman"/>
-        </w:rPr>
-        <w:t>“Add Cashier Sale”,</w:t>
-      </w:r>
-      <w:r>
-        <w:rPr>
-          <w:rFonts w:ascii="Times New Roman" w:hAnsi="Times New Roman" w:cs="Times New Roman"/>
-        </w:rPr>
-        <w:t xml:space="preserve"> </w:t>
-      </w:r>
-      <w:r>
-        <w:rPr>
-          <w:rFonts w:ascii="Times New Roman" w:hAnsi="Times New Roman" w:cs="Times New Roman"/>
-        </w:rPr>
-        <w:t>“Generate Inventory List: Items, Suppliers &amp; Sales” enabled</w:t>
-      </w:r>
-      <w:r>
-        <w:rPr>
-          <w:rFonts w:ascii="Times New Roman" w:hAnsi="Times New Roman" w:cs="Times New Roman"/>
-        </w:rPr>
-        <w:t>.</w:t>
-      </w:r>
-      <w:r>
-        <w:rPr>
-          <w:rFonts w:ascii="Times New Roman" w:hAnsi="Times New Roman" w:cs="Times New Roman"/>
-        </w:rPr>
-        <w:t xml:space="preserve"> And the features:</w:t>
-      </w:r>
-      <w:r>
-        <w:rPr>
-          <w:rFonts w:ascii="Times New Roman" w:hAnsi="Times New Roman" w:cs="Times New Roman"/>
-        </w:rPr>
-        <w:t xml:space="preserve"> </w:t>
-      </w:r>
-      <w:r>
-        <w:rPr>
-          <w:rFonts w:ascii="Times New Roman" w:hAnsi="Times New Roman" w:cs="Times New Roman"/>
-        </w:rPr>
-        <w:t>“Add Item”, “Add Supplier”</w:t>
-      </w:r>
-      <w:r>
-        <w:rPr>
-          <w:rFonts w:ascii="Times New Roman" w:hAnsi="Times New Roman" w:cs="Times New Roman"/>
-        </w:rPr>
-        <w:t xml:space="preserve">, </w:t>
-      </w:r>
-      <w:r>
-        <w:rPr>
-          <w:rFonts w:ascii="Times New Roman" w:hAnsi="Times New Roman" w:cs="Times New Roman"/>
-        </w:rPr>
-        <w:t>“Update Inventory: Items &amp; Suppliers”</w:t>
-      </w:r>
-      <w:r>
-        <w:rPr>
-          <w:rFonts w:ascii="Times New Roman" w:hAnsi="Times New Roman" w:cs="Times New Roman"/>
-        </w:rPr>
-        <w:t xml:space="preserve"> disabled.</w:t>
-      </w:r>
-    </w:p>
-    <w:p>
-      <w:pPr>
-        <w:ind w:left="720" w:firstLine="720"/>
-        <w:jc w:val="left"/>
-        <w:rPr>
-          <w:rFonts w:ascii="Times New Roman" w:hAnsi="Times New Roman" w:cs="Times New Roman"/>
-        </w:rPr>
-      </w:pPr>
-      <w:r>
-        <w:rPr>
-          <w:rFonts w:ascii="Times New Roman" w:hAnsi="Times New Roman" w:cs="Times New Roman"/>
-        </w:rPr>
-        <w:t>.</w:t>
-      </w:r>
-      <w:r>
-        <w:rPr>
-          <w:rFonts w:ascii="Times New Roman" w:hAnsi="Times New Roman" w:cs="Times New Roman"/>
-        </w:rPr>
-        <w:t xml:space="preserve"> </w:t>
-      </w:r>
-    </w:p>
-    <w:p>
-      <w:pPr>
-        <w:jc w:val="left"/>
-        <w:rPr>
-          <w:rFonts w:ascii="Times New Roman" w:hAnsi="Times New Roman" w:cs="Times New Roman"/>
-          <w:b/>
-          <w:bCs/>
-        </w:rPr>
-      </w:pPr>
-      <w:r>
-        <w:rPr>
-          <w:rFonts w:ascii="Times New Roman" w:hAnsi="Times New Roman" w:cs="Times New Roman"/>
-          <w:b/>
-          <w:bCs/>
-        </w:rPr>
-        <w:t>Test Case for Login System</w:t>
-      </w:r>
-      <w:r>
-        <w:rPr>
-          <w:rFonts w:ascii="Times New Roman" w:hAnsi="Times New Roman" w:cs="Times New Roman"/>
-          <w:b/>
-          <w:bCs/>
-        </w:rPr>
-        <w:t xml:space="preserve"> (Attendant)</w:t>
-      </w:r>
-    </w:p>
-    <w:p>
-      <w:pPr>
-        <w:jc w:val="left"/>
-        <w:rPr>
-          <w:rFonts w:ascii="Times New Roman" w:hAnsi="Times New Roman" w:cs="Times New Roman"/>
-        </w:rPr>
-      </w:pPr>
-    </w:p>
-    <w:p>
-      <w:pPr>
-        <w:jc w:val="left"/>
-        <w:rPr>
-          <w:rFonts w:ascii="Times New Roman" w:hAnsi="Times New Roman" w:cs="Times New Roman"/>
-        </w:rPr>
-      </w:pPr>
-      <w:r>
-        <w:rPr>
-          <w:rFonts w:ascii="Times New Roman" w:hAnsi="Times New Roman" w:cs="Times New Roman"/>
-          <w:b/>
-          <w:bCs/>
-        </w:rPr>
-        <w:t>Given:</w:t>
-      </w:r>
-    </w:p>
-    <w:p>
-      <w:pPr>
-        <w:ind w:left="1440" w:hanging="720"/>
-        <w:jc w:val="left"/>
-        <w:rPr>
-          <w:rFonts w:ascii="Times New Roman" w:hAnsi="Times New Roman" w:cs="Times New Roman"/>
-        </w:rPr>
-      </w:pPr>
-      <w:r>
-        <w:rPr>
-          <w:rFonts w:ascii="Times New Roman" w:hAnsi="Times New Roman" w:cs="Times New Roman"/>
-        </w:rPr>
-        <w:t>Attendant “</w:t>
-      </w:r>
-      <w:proofErr w:type="spellStart"/>
-      <w:r>
-        <w:rPr>
-          <w:rFonts w:ascii="Times New Roman" w:hAnsi="Times New Roman" w:cs="Times New Roman"/>
-        </w:rPr>
-        <w:t>Franky</w:t>
-      </w:r>
-      <w:proofErr w:type="spellEnd"/>
-      <w:r>
-        <w:rPr>
-          <w:rFonts w:ascii="Times New Roman" w:hAnsi="Times New Roman" w:cs="Times New Roman"/>
-        </w:rPr>
-        <w:t xml:space="preserve">” </w:t>
-      </w:r>
-      <w:r>
-        <w:rPr>
-          <w:rFonts w:ascii="Times New Roman" w:hAnsi="Times New Roman" w:cs="Times New Roman"/>
-        </w:rPr>
-        <w:t>wants to log in to the system with username “franky03” and password “</w:t>
-      </w:r>
-      <w:proofErr w:type="spellStart"/>
-      <w:r>
-        <w:rPr>
-          <w:rFonts w:ascii="Times New Roman" w:hAnsi="Times New Roman" w:cs="Times New Roman"/>
-        </w:rPr>
-        <w:t>frankylovesyou</w:t>
-      </w:r>
-      <w:proofErr w:type="spellEnd"/>
-      <w:r>
-        <w:rPr>
-          <w:rFonts w:ascii="Times New Roman" w:hAnsi="Times New Roman" w:cs="Times New Roman"/>
-        </w:rPr>
-        <w:t>”.</w:t>
-      </w:r>
-    </w:p>
-    <w:p>
-      <w:pPr>
-        <w:jc w:val="left"/>
-        <w:rPr>
-          <w:rFonts w:ascii="Times New Roman" w:hAnsi="Times New Roman" w:cs="Times New Roman"/>
-        </w:rPr>
-      </w:pPr>
-      <w:r>
-        <w:rPr>
-          <w:rFonts w:ascii="Times New Roman" w:hAnsi="Times New Roman" w:cs="Times New Roman"/>
-          <w:b/>
-          <w:bCs/>
-        </w:rPr>
-        <w:t>When:</w:t>
-      </w:r>
-    </w:p>
-    <w:p>
-      <w:pPr>
-        <w:ind w:left="1440" w:hanging="720"/>
-        <w:jc w:val="left"/>
-        <w:rPr>
-          <w:rFonts w:ascii="Times New Roman" w:hAnsi="Times New Roman" w:cs="Times New Roman"/>
-        </w:rPr>
-      </w:pPr>
-      <w:proofErr w:type="spellStart"/>
-      <w:r>
-        <w:rPr>
-          <w:rFonts w:ascii="Times New Roman" w:hAnsi="Times New Roman" w:cs="Times New Roman"/>
-        </w:rPr>
-        <w:t>Franky</w:t>
-      </w:r>
-      <w:proofErr w:type="spellEnd"/>
-      <w:r>
-        <w:rPr>
-          <w:rFonts w:ascii="Times New Roman" w:hAnsi="Times New Roman" w:cs="Times New Roman"/>
-        </w:rPr>
-        <w:t xml:space="preserve"> inputs his username “franky03” and password “</w:t>
-      </w:r>
-      <w:proofErr w:type="spellStart"/>
-      <w:r>
-        <w:rPr>
-          <w:rFonts w:ascii="Times New Roman" w:hAnsi="Times New Roman" w:cs="Times New Roman"/>
-        </w:rPr>
-        <w:t>frankylovesyou</w:t>
-      </w:r>
-      <w:proofErr w:type="spellEnd"/>
-      <w:r>
-        <w:rPr>
-          <w:rFonts w:ascii="Times New Roman" w:hAnsi="Times New Roman" w:cs="Times New Roman"/>
-        </w:rPr>
-        <w:t>” to the textbox, a</w:t>
-      </w:r>
-      <w:r>
-        <w:rPr>
-          <w:rFonts w:ascii="Times New Roman" w:hAnsi="Times New Roman" w:cs="Times New Roman"/>
-        </w:rPr>
-        <w:t>nd</w:t>
-      </w:r>
-      <w:r>
-        <w:rPr>
-          <w:rFonts w:ascii="Times New Roman" w:hAnsi="Times New Roman" w:cs="Times New Roman"/>
-        </w:rPr>
-        <w:t xml:space="preserve"> </w:t>
-      </w:r>
-      <w:r>
-        <w:rPr>
-          <w:rFonts w:ascii="Times New Roman" w:hAnsi="Times New Roman" w:cs="Times New Roman"/>
-        </w:rPr>
-        <w:t>clicks the “</w:t>
-      </w:r>
-      <w:r>
-        <w:rPr>
-          <w:rFonts w:ascii="Times New Roman" w:hAnsi="Times New Roman" w:cs="Times New Roman"/>
-        </w:rPr>
-        <w:t>Submit</w:t>
-      </w:r>
-      <w:r>
-        <w:rPr>
-          <w:rFonts w:ascii="Times New Roman" w:hAnsi="Times New Roman" w:cs="Times New Roman"/>
-        </w:rPr>
-        <w:t>” button.</w:t>
-      </w:r>
-    </w:p>
-    <w:p>
-      <w:pPr>
-        <w:jc w:val="left"/>
-        <w:rPr>
-          <w:rFonts w:ascii="Times New Roman" w:hAnsi="Times New Roman" w:cs="Times New Roman"/>
-        </w:rPr>
-      </w:pPr>
-      <w:r>
-        <w:rPr>
-          <w:rFonts w:ascii="Times New Roman" w:hAnsi="Times New Roman" w:cs="Times New Roman"/>
-          <w:b/>
-          <w:bCs/>
-        </w:rPr>
-        <w:t>Then:</w:t>
-      </w:r>
-    </w:p>
-    <w:p>
-      <w:pPr>
-        <w:ind w:left="1440" w:hanging="720"/>
-        <w:jc w:val="left"/>
-        <w:rPr>
-          <w:rFonts w:ascii="Times New Roman" w:hAnsi="Times New Roman" w:cs="Times New Roman"/>
-        </w:rPr>
-      </w:pPr>
-      <w:proofErr w:type="spellStart"/>
-      <w:r>
-        <w:rPr>
-          <w:rFonts w:ascii="Times New Roman" w:hAnsi="Times New Roman" w:cs="Times New Roman"/>
-        </w:rPr>
-        <w:t>Franky</w:t>
-      </w:r>
-      <w:proofErr w:type="spellEnd"/>
-      <w:r>
-        <w:rPr>
-          <w:rFonts w:ascii="Times New Roman" w:hAnsi="Times New Roman" w:cs="Times New Roman"/>
-        </w:rPr>
-        <w:t xml:space="preserve"> successfully authenticates to the system</w:t>
-      </w:r>
-      <w:r>
-        <w:rPr>
-          <w:rFonts w:ascii="Times New Roman" w:hAnsi="Times New Roman" w:cs="Times New Roman"/>
-        </w:rPr>
-        <w:t xml:space="preserve"> </w:t>
-      </w:r>
-      <w:r>
-        <w:rPr>
-          <w:rFonts w:ascii="Times New Roman" w:hAnsi="Times New Roman" w:cs="Times New Roman"/>
-        </w:rPr>
-        <w:t>with the features: “Generate Inventory List: Items, Suppliers &amp; Sales” enabled</w:t>
-      </w:r>
-      <w:r>
-        <w:rPr>
-          <w:rFonts w:ascii="Times New Roman" w:hAnsi="Times New Roman" w:cs="Times New Roman"/>
-        </w:rPr>
-        <w:t>.</w:t>
-      </w:r>
-      <w:r>
-        <w:rPr>
-          <w:rFonts w:ascii="Times New Roman" w:hAnsi="Times New Roman" w:cs="Times New Roman"/>
-        </w:rPr>
-        <w:t xml:space="preserve"> And the features: “Add Item”, “Add Supplier”, “Add Cashier Sale”,</w:t>
-      </w:r>
-      <w:r>
-        <w:rPr>
-          <w:rFonts w:ascii="Times New Roman" w:hAnsi="Times New Roman" w:cs="Times New Roman"/>
-        </w:rPr>
-        <w:t xml:space="preserve"> </w:t>
-      </w:r>
-      <w:r>
-        <w:rPr>
-          <w:rFonts w:ascii="Times New Roman" w:hAnsi="Times New Roman" w:cs="Times New Roman"/>
-        </w:rPr>
-        <w:t>“Update Inventory: Items &amp; Suppliers” disabled.</w:t>
+      <w:r>
+        <w:rPr>
+          <w:rFonts w:ascii="Times New Roman" w:hAnsi="Times New Roman" w:cs="Times New Roman"/>
+        </w:rPr>
+        <w:t xml:space="preserve"> And the features: “Add Item”, “Add Supplier”, “Add Cashier Sale”, “Update Inventory: Items &amp; Suppliers” disabled.</w:t>
       </w:r>
     </w:p>
     <w:p>
@@ -2420,24 +2299,24 @@
           <w:b/>
           <w:bCs/>
         </w:rPr>
+        <w:t>When:</w:t>
+      </w:r>
+    </w:p>
+    <w:p>
+      <w:pPr>
+        <w:ind w:left="1440" w:hanging="720"/>
+        <w:jc w:val="left"/>
+        <w:rPr>
+          <w:rFonts w:ascii="Times New Roman" w:hAnsi="Times New Roman" w:cs="Times New Roman"/>
+          <w:bCs/>
+        </w:rPr>
+      </w:pPr>
+      <w:r>
+        <w:rPr>
+          <w:rFonts w:ascii="Times New Roman" w:hAnsi="Times New Roman" w:cs="Times New Roman"/>
+          <w:bCs/>
+        </w:rPr>
         <w:lastRenderedPageBreak/>
-        <w:t>When:</w:t>
-      </w:r>
-    </w:p>
-    <w:p>
-      <w:pPr>
-        <w:ind w:left="1440" w:hanging="720"/>
-        <w:jc w:val="left"/>
-        <w:rPr>
-          <w:rFonts w:ascii="Times New Roman" w:hAnsi="Times New Roman" w:cs="Times New Roman"/>
-          <w:bCs/>
-        </w:rPr>
-      </w:pPr>
-      <w:r>
-        <w:rPr>
-          <w:rFonts w:ascii="Times New Roman" w:hAnsi="Times New Roman" w:cs="Times New Roman"/>
-          <w:bCs/>
-        </w:rPr>
         <w:t>“</w:t>
       </w:r>
       <w:proofErr w:type="spellStart"/>
@@ -3686,68 +3565,68 @@
           <w:rFonts w:ascii="Times New Roman" w:hAnsi="Times New Roman" w:cs="Times New Roman"/>
           <w:b/>
         </w:rPr>
+        <w:t xml:space="preserve">6a.) </w:t>
+      </w:r>
+      <w:proofErr w:type="gramStart"/>
+      <w:r>
+        <w:rPr>
+          <w:rFonts w:ascii="Times New Roman" w:hAnsi="Times New Roman" w:cs="Times New Roman"/>
+        </w:rPr>
+        <w:t>If</w:t>
+      </w:r>
+      <w:proofErr w:type="gramEnd"/>
+      <w:r>
+        <w:rPr>
+          <w:rFonts w:ascii="Times New Roman" w:hAnsi="Times New Roman" w:cs="Times New Roman"/>
+        </w:rPr>
+        <w:t xml:space="preserve"> the </w:t>
+      </w:r>
+      <w:r>
+        <w:rPr>
+          <w:rFonts w:ascii="Times New Roman" w:hAnsi="Times New Roman" w:cs="Times New Roman"/>
+        </w:rPr>
+        <w:t>search key</w:t>
+      </w:r>
+      <w:r>
+        <w:rPr>
+          <w:rFonts w:ascii="Times New Roman" w:hAnsi="Times New Roman" w:cs="Times New Roman"/>
+        </w:rPr>
+        <w:t xml:space="preserve"> does not match for any of the list </w:t>
+      </w:r>
+      <w:r>
+        <w:rPr>
+          <w:rFonts w:ascii="Times New Roman" w:hAnsi="Times New Roman" w:cs="Times New Roman"/>
+        </w:rPr>
+        <w:t>of supplier</w:t>
+      </w:r>
+      <w:r>
+        <w:rPr>
+          <w:rFonts w:ascii="Times New Roman" w:hAnsi="Times New Roman" w:cs="Times New Roman"/>
+        </w:rPr>
+        <w:t xml:space="preserve"> names </w:t>
+      </w:r>
+      <w:r>
+        <w:rPr>
+          <w:rFonts w:ascii="Times New Roman" w:hAnsi="Times New Roman" w:cs="Times New Roman"/>
+        </w:rPr>
+        <w:t>in the inventory. Repeat step 5 or Use case exits.</w:t>
+      </w:r>
+    </w:p>
+    <w:p>
+      <w:pPr>
+        <w:ind w:firstLine="720"/>
+        <w:jc w:val="left"/>
+        <w:rPr>
+          <w:rFonts w:ascii="Times New Roman" w:hAnsi="Times New Roman" w:cs="Times New Roman"/>
+          <w:b/>
+        </w:rPr>
+      </w:pPr>
+      <w:r>
+        <w:rPr>
+          <w:rFonts w:ascii="Times New Roman" w:hAnsi="Times New Roman" w:cs="Times New Roman"/>
+          <w:b/>
+        </w:rPr>
         <w:lastRenderedPageBreak/>
-        <w:t xml:space="preserve">6a.) </w:t>
-      </w:r>
-      <w:proofErr w:type="gramStart"/>
-      <w:r>
-        <w:rPr>
-          <w:rFonts w:ascii="Times New Roman" w:hAnsi="Times New Roman" w:cs="Times New Roman"/>
-        </w:rPr>
-        <w:t>If</w:t>
-      </w:r>
-      <w:proofErr w:type="gramEnd"/>
-      <w:r>
-        <w:rPr>
-          <w:rFonts w:ascii="Times New Roman" w:hAnsi="Times New Roman" w:cs="Times New Roman"/>
-        </w:rPr>
-        <w:t xml:space="preserve"> the </w:t>
-      </w:r>
-      <w:r>
-        <w:rPr>
-          <w:rFonts w:ascii="Times New Roman" w:hAnsi="Times New Roman" w:cs="Times New Roman"/>
-        </w:rPr>
-        <w:t>search key</w:t>
-      </w:r>
-      <w:r>
-        <w:rPr>
-          <w:rFonts w:ascii="Times New Roman" w:hAnsi="Times New Roman" w:cs="Times New Roman"/>
-        </w:rPr>
-        <w:t xml:space="preserve"> does not match for any of the list </w:t>
-      </w:r>
-      <w:r>
-        <w:rPr>
-          <w:rFonts w:ascii="Times New Roman" w:hAnsi="Times New Roman" w:cs="Times New Roman"/>
-        </w:rPr>
-        <w:t>of supplier</w:t>
-      </w:r>
-      <w:r>
-        <w:rPr>
-          <w:rFonts w:ascii="Times New Roman" w:hAnsi="Times New Roman" w:cs="Times New Roman"/>
-        </w:rPr>
-        <w:t xml:space="preserve"> names </w:t>
-      </w:r>
-      <w:r>
-        <w:rPr>
-          <w:rFonts w:ascii="Times New Roman" w:hAnsi="Times New Roman" w:cs="Times New Roman"/>
-        </w:rPr>
-        <w:t>in the inventory. Repeat step 5 or Use case exits.</w:t>
-      </w:r>
-    </w:p>
-    <w:p>
-      <w:pPr>
-        <w:ind w:firstLine="720"/>
-        <w:jc w:val="left"/>
-        <w:rPr>
-          <w:rFonts w:ascii="Times New Roman" w:hAnsi="Times New Roman" w:cs="Times New Roman"/>
-          <w:b/>
-        </w:rPr>
-      </w:pPr>
-      <w:r>
-        <w:rPr>
-          <w:rFonts w:ascii="Times New Roman" w:hAnsi="Times New Roman" w:cs="Times New Roman"/>
-          <w:b/>
-        </w:rPr>
         <w:t>Alternative:</w:t>
       </w:r>
     </w:p>
@@ -3930,13 +3809,7 @@
         <w:rPr>
           <w:rFonts w:ascii="Times New Roman" w:hAnsi="Times New Roman" w:cs="Times New Roman"/>
         </w:rPr>
-        <w:t>The user</w:t>
-      </w:r>
-      <w:r>
-        <w:rPr>
-          <w:rFonts w:ascii="Times New Roman" w:hAnsi="Times New Roman" w:cs="Times New Roman"/>
-        </w:rPr>
-        <w:t xml:space="preserve"> clicks the “Update” button</w:t>
+        <w:t>The user clicks the “Update” button</w:t>
       </w:r>
     </w:p>
     <w:p>
@@ -5113,33 +4986,33 @@
           <w:b/>
           <w:bCs/>
         </w:rPr>
+        <w:t>Test Case for Adding Inventory Items</w:t>
+      </w:r>
+    </w:p>
+    <w:p>
+      <w:pPr>
+        <w:jc w:val="left"/>
+        <w:rPr>
+          <w:rFonts w:ascii="Times New Roman" w:hAnsi="Times New Roman" w:cs="Times New Roman"/>
+          <w:b/>
+          <w:bCs/>
+        </w:rPr>
+      </w:pPr>
+    </w:p>
+    <w:p>
+      <w:pPr>
+        <w:jc w:val="left"/>
+        <w:rPr>
+          <w:rFonts w:ascii="Times New Roman" w:hAnsi="Times New Roman" w:cs="Times New Roman"/>
+        </w:rPr>
+      </w:pPr>
+      <w:r>
+        <w:rPr>
+          <w:rFonts w:ascii="Times New Roman" w:hAnsi="Times New Roman" w:cs="Times New Roman"/>
+          <w:b/>
+          <w:bCs/>
+        </w:rPr>
         <w:lastRenderedPageBreak/>
-        <w:t>Test Case for Adding Inventory Items</w:t>
-      </w:r>
-    </w:p>
-    <w:p>
-      <w:pPr>
-        <w:jc w:val="left"/>
-        <w:rPr>
-          <w:rFonts w:ascii="Times New Roman" w:hAnsi="Times New Roman" w:cs="Times New Roman"/>
-          <w:b/>
-          <w:bCs/>
-        </w:rPr>
-      </w:pPr>
-    </w:p>
-    <w:p>
-      <w:pPr>
-        <w:jc w:val="left"/>
-        <w:rPr>
-          <w:rFonts w:ascii="Times New Roman" w:hAnsi="Times New Roman" w:cs="Times New Roman"/>
-        </w:rPr>
-      </w:pPr>
-      <w:r>
-        <w:rPr>
-          <w:rFonts w:ascii="Times New Roman" w:hAnsi="Times New Roman" w:cs="Times New Roman"/>
-          <w:b/>
-          <w:bCs/>
-        </w:rPr>
         <w:t>Given:</w:t>
       </w:r>
     </w:p>
@@ -6509,7 +6382,6 @@
         <w:rPr>
           <w:rFonts w:ascii="Times New Roman" w:hAnsi="Times New Roman" w:cs="Times New Roman"/>
         </w:rPr>
-        <w:lastRenderedPageBreak/>
         <w:t xml:space="preserve">The user </w:t>
       </w:r>
       <w:r>
@@ -6568,6 +6440,7 @@
         <w:rPr>
           <w:rFonts w:ascii="Times New Roman" w:hAnsi="Times New Roman" w:cs="Times New Roman"/>
         </w:rPr>
+        <w:lastRenderedPageBreak/>
         <w:t>The system</w:t>
       </w:r>
       <w:r>
@@ -7941,73 +7814,73 @@
           <w:b/>
           <w:bCs/>
         </w:rPr>
+        <w:t>7</w:t>
+      </w:r>
+      <w:r>
+        <w:rPr>
+          <w:rFonts w:ascii="Times New Roman" w:hAnsi="Times New Roman" w:cs="Times New Roman"/>
+          <w:b/>
+          <w:bCs/>
+        </w:rPr>
+        <w:t>b</w:t>
+      </w:r>
+      <w:r>
+        <w:rPr>
+          <w:rFonts w:ascii="Times New Roman" w:hAnsi="Times New Roman" w:cs="Times New Roman"/>
+          <w:b/>
+          <w:bCs/>
+        </w:rPr>
+        <w:t xml:space="preserve">.) </w:t>
+      </w:r>
+      <w:proofErr w:type="gramStart"/>
+      <w:r>
+        <w:rPr>
+          <w:rFonts w:ascii="Times New Roman" w:hAnsi="Times New Roman" w:cs="Times New Roman"/>
+        </w:rPr>
+        <w:t>The</w:t>
+      </w:r>
+      <w:proofErr w:type="gramEnd"/>
+      <w:r>
+        <w:rPr>
+          <w:rFonts w:ascii="Times New Roman" w:hAnsi="Times New Roman" w:cs="Times New Roman"/>
+        </w:rPr>
+        <w:t xml:space="preserve"> item </w:t>
+      </w:r>
+      <w:r>
+        <w:rPr>
+          <w:rFonts w:ascii="Times New Roman" w:hAnsi="Times New Roman" w:cs="Times New Roman"/>
+        </w:rPr>
+        <w:t>is not found in the inventory. There will be no display of information of that item.</w:t>
+      </w:r>
+    </w:p>
+    <w:p>
+      <w:pPr>
+        <w:ind w:left="1440" w:hanging="720"/>
+        <w:jc w:val="left"/>
+        <w:rPr>
+          <w:rFonts w:ascii="Times New Roman" w:hAnsi="Times New Roman" w:cs="Times New Roman"/>
+        </w:rPr>
+      </w:pPr>
+    </w:p>
+    <w:p>
+      <w:pPr>
+        <w:jc w:val="left"/>
+        <w:rPr>
+          <w:rFonts w:ascii="Times New Roman" w:hAnsi="Times New Roman" w:cs="Times New Roman"/>
+          <w:b/>
+          <w:bCs/>
+          <w:sz w:val="24"/>
+          <w:lang w:val="en-PH"/>
+        </w:rPr>
+      </w:pPr>
+      <w:r>
+        <w:rPr>
+          <w:rFonts w:ascii="Times New Roman" w:hAnsi="Times New Roman" w:cs="Times New Roman"/>
+          <w:b/>
+          <w:bCs/>
+          <w:sz w:val="24"/>
+        </w:rPr>
         <w:lastRenderedPageBreak/>
-        <w:t>7</w:t>
-      </w:r>
-      <w:r>
-        <w:rPr>
-          <w:rFonts w:ascii="Times New Roman" w:hAnsi="Times New Roman" w:cs="Times New Roman"/>
-          <w:b/>
-          <w:bCs/>
-        </w:rPr>
-        <w:t>b</w:t>
-      </w:r>
-      <w:r>
-        <w:rPr>
-          <w:rFonts w:ascii="Times New Roman" w:hAnsi="Times New Roman" w:cs="Times New Roman"/>
-          <w:b/>
-          <w:bCs/>
-        </w:rPr>
-        <w:t xml:space="preserve">.) </w:t>
-      </w:r>
-      <w:proofErr w:type="gramStart"/>
-      <w:r>
-        <w:rPr>
-          <w:rFonts w:ascii="Times New Roman" w:hAnsi="Times New Roman" w:cs="Times New Roman"/>
-        </w:rPr>
-        <w:t>The</w:t>
-      </w:r>
-      <w:proofErr w:type="gramEnd"/>
-      <w:r>
-        <w:rPr>
-          <w:rFonts w:ascii="Times New Roman" w:hAnsi="Times New Roman" w:cs="Times New Roman"/>
-        </w:rPr>
-        <w:t xml:space="preserve"> item </w:t>
-      </w:r>
-      <w:r>
-        <w:rPr>
-          <w:rFonts w:ascii="Times New Roman" w:hAnsi="Times New Roman" w:cs="Times New Roman"/>
-        </w:rPr>
-        <w:t>is not found in the inventory. There will be no display of information of that item.</w:t>
-      </w:r>
-    </w:p>
-    <w:p>
-      <w:pPr>
-        <w:ind w:left="1440" w:hanging="720"/>
-        <w:jc w:val="left"/>
-        <w:rPr>
-          <w:rFonts w:ascii="Times New Roman" w:hAnsi="Times New Roman" w:cs="Times New Roman"/>
-        </w:rPr>
-      </w:pPr>
-    </w:p>
-    <w:p>
-      <w:pPr>
-        <w:jc w:val="left"/>
-        <w:rPr>
-          <w:rFonts w:ascii="Times New Roman" w:hAnsi="Times New Roman" w:cs="Times New Roman"/>
-          <w:b/>
-          <w:bCs/>
-          <w:sz w:val="24"/>
-          <w:lang w:val="en-PH"/>
-        </w:rPr>
-      </w:pPr>
-      <w:r>
-        <w:rPr>
-          <w:rFonts w:ascii="Times New Roman" w:hAnsi="Times New Roman" w:cs="Times New Roman"/>
-          <w:b/>
-          <w:bCs/>
-          <w:sz w:val="24"/>
-        </w:rPr>
         <w:t xml:space="preserve">Test Case for </w:t>
       </w:r>
       <w:r>
@@ -9621,134 +9494,140 @@
         <w:rPr>
           <w:rFonts w:ascii="Times New Roman" w:hAnsi="Times New Roman" w:cs="Times New Roman"/>
         </w:rPr>
+        <w:t>The system updates the quantity of</w:t>
+      </w:r>
+      <w:r>
+        <w:rPr>
+          <w:rFonts w:ascii="Times New Roman" w:hAnsi="Times New Roman" w:cs="Times New Roman"/>
+        </w:rPr>
+        <w:t xml:space="preserve"> the</w:t>
+      </w:r>
+      <w:r>
+        <w:rPr>
+          <w:rFonts w:ascii="Times New Roman" w:hAnsi="Times New Roman" w:cs="Times New Roman"/>
+        </w:rPr>
+        <w:t xml:space="preserve"> item </w:t>
+      </w:r>
+      <w:r>
+        <w:rPr>
+          <w:rFonts w:ascii="Times New Roman" w:hAnsi="Times New Roman" w:cs="Times New Roman"/>
+        </w:rPr>
+        <w:t xml:space="preserve">with Item </w:t>
+      </w:r>
+      <w:r>
+        <w:rPr>
+          <w:rFonts w:ascii="Times New Roman" w:hAnsi="Times New Roman" w:cs="Times New Roman"/>
+        </w:rPr>
+        <w:t>Description</w:t>
+      </w:r>
+      <w:r>
+        <w:rPr>
+          <w:rFonts w:ascii="Times New Roman" w:hAnsi="Times New Roman" w:cs="Times New Roman"/>
+        </w:rPr>
+        <w:t>: “</w:t>
+      </w:r>
+      <w:r>
+        <w:rPr>
+          <w:rFonts w:ascii="Times New Roman" w:hAnsi="Times New Roman" w:cs="Times New Roman"/>
+        </w:rPr>
+        <w:t>Tequila 750ml</w:t>
+      </w:r>
+      <w:r>
+        <w:rPr>
+          <w:rFonts w:ascii="Times New Roman" w:hAnsi="Times New Roman" w:cs="Times New Roman"/>
+        </w:rPr>
+        <w:t>”</w:t>
+      </w:r>
+      <w:r>
+        <w:rPr>
+          <w:rFonts w:ascii="Times New Roman" w:hAnsi="Times New Roman" w:cs="Times New Roman"/>
+        </w:rPr>
+        <w:t xml:space="preserve"> </w:t>
+      </w:r>
+      <w:r>
+        <w:rPr>
+          <w:rFonts w:ascii="Times New Roman" w:hAnsi="Times New Roman" w:cs="Times New Roman"/>
+        </w:rPr>
+        <w:t>from “</w:t>
+      </w:r>
+      <w:r>
+        <w:rPr>
+          <w:rFonts w:ascii="Times New Roman" w:hAnsi="Times New Roman" w:cs="Times New Roman"/>
+        </w:rPr>
+        <w:t>10</w:t>
+      </w:r>
+      <w:r>
+        <w:rPr>
+          <w:rFonts w:ascii="Times New Roman" w:hAnsi="Times New Roman" w:cs="Times New Roman"/>
+        </w:rPr>
+        <w:t xml:space="preserve">” </w:t>
+      </w:r>
+      <w:r>
+        <w:rPr>
+          <w:rFonts w:ascii="Times New Roman" w:hAnsi="Times New Roman" w:cs="Times New Roman"/>
+        </w:rPr>
+        <w:t>to “</w:t>
+      </w:r>
+      <w:r>
+        <w:rPr>
+          <w:rFonts w:ascii="Times New Roman" w:hAnsi="Times New Roman" w:cs="Times New Roman"/>
+        </w:rPr>
+        <w:t>7</w:t>
+      </w:r>
+      <w:r>
+        <w:rPr>
+          <w:rFonts w:ascii="Times New Roman" w:hAnsi="Times New Roman" w:cs="Times New Roman"/>
+        </w:rPr>
+        <w:t xml:space="preserve">”, and </w:t>
+      </w:r>
+      <w:r>
+        <w:rPr>
+          <w:rFonts w:ascii="Times New Roman" w:hAnsi="Times New Roman" w:cs="Times New Roman"/>
+        </w:rPr>
+        <w:t>adds</w:t>
+      </w:r>
+      <w:r>
+        <w:rPr>
+          <w:rFonts w:ascii="Times New Roman" w:hAnsi="Times New Roman" w:cs="Times New Roman"/>
+        </w:rPr>
+        <w:t xml:space="preserve"> a new row in the list of sales containing the Item: “Tequila”, Item Description: “Tequila 750ml”, Item Price: “300”</w:t>
+      </w:r>
+      <w:r>
+        <w:rPr>
+          <w:rFonts w:ascii="Times New Roman" w:hAnsi="Times New Roman" w:cs="Times New Roman"/>
+        </w:rPr>
+        <w:t xml:space="preserve">, Quantity: “3”, Total Price: </w:t>
+      </w:r>
+      <w:r>
+        <w:rPr>
+          <w:rFonts w:ascii="Times New Roman" w:hAnsi="Times New Roman" w:cs="Times New Roman"/>
+        </w:rPr>
+        <w:t>“</w:t>
+      </w:r>
+      <w:r>
+        <w:rPr>
+          <w:rFonts w:ascii="Times New Roman" w:hAnsi="Times New Roman" w:cs="Times New Roman"/>
+        </w:rPr>
+        <w:t>900</w:t>
+      </w:r>
+      <w:r>
+        <w:rPr>
+          <w:rFonts w:ascii="Times New Roman" w:hAnsi="Times New Roman" w:cs="Times New Roman"/>
+        </w:rPr>
+        <w:t>”</w:t>
+      </w:r>
+      <w:r>
+        <w:rPr>
+          <w:rFonts w:ascii="Times New Roman" w:hAnsi="Times New Roman" w:cs="Times New Roman"/>
+        </w:rPr>
+        <w:t xml:space="preserve">, the </w:t>
+      </w:r>
+      <w:r>
+        <w:rPr>
+          <w:rFonts w:ascii="Times New Roman" w:hAnsi="Times New Roman" w:cs="Times New Roman"/>
+        </w:rPr>
         <w:lastRenderedPageBreak/>
-        <w:t>The system updates the quantity of</w:t>
-      </w:r>
-      <w:r>
-        <w:rPr>
-          <w:rFonts w:ascii="Times New Roman" w:hAnsi="Times New Roman" w:cs="Times New Roman"/>
-        </w:rPr>
-        <w:t xml:space="preserve"> the</w:t>
-      </w:r>
-      <w:r>
-        <w:rPr>
-          <w:rFonts w:ascii="Times New Roman" w:hAnsi="Times New Roman" w:cs="Times New Roman"/>
-        </w:rPr>
-        <w:t xml:space="preserve"> item </w:t>
-      </w:r>
-      <w:r>
-        <w:rPr>
-          <w:rFonts w:ascii="Times New Roman" w:hAnsi="Times New Roman" w:cs="Times New Roman"/>
-        </w:rPr>
-        <w:t xml:space="preserve">with Item </w:t>
-      </w:r>
-      <w:r>
-        <w:rPr>
-          <w:rFonts w:ascii="Times New Roman" w:hAnsi="Times New Roman" w:cs="Times New Roman"/>
-        </w:rPr>
-        <w:t>Description</w:t>
-      </w:r>
-      <w:r>
-        <w:rPr>
-          <w:rFonts w:ascii="Times New Roman" w:hAnsi="Times New Roman" w:cs="Times New Roman"/>
-        </w:rPr>
-        <w:t>: “</w:t>
-      </w:r>
-      <w:r>
-        <w:rPr>
-          <w:rFonts w:ascii="Times New Roman" w:hAnsi="Times New Roman" w:cs="Times New Roman"/>
-        </w:rPr>
-        <w:t>Tequila 750ml</w:t>
-      </w:r>
-      <w:r>
-        <w:rPr>
-          <w:rFonts w:ascii="Times New Roman" w:hAnsi="Times New Roman" w:cs="Times New Roman"/>
-        </w:rPr>
-        <w:t>”</w:t>
-      </w:r>
-      <w:r>
-        <w:rPr>
-          <w:rFonts w:ascii="Times New Roman" w:hAnsi="Times New Roman" w:cs="Times New Roman"/>
-        </w:rPr>
-        <w:t xml:space="preserve"> </w:t>
-      </w:r>
-      <w:r>
-        <w:rPr>
-          <w:rFonts w:ascii="Times New Roman" w:hAnsi="Times New Roman" w:cs="Times New Roman"/>
-        </w:rPr>
-        <w:t>from “</w:t>
-      </w:r>
-      <w:r>
-        <w:rPr>
-          <w:rFonts w:ascii="Times New Roman" w:hAnsi="Times New Roman" w:cs="Times New Roman"/>
-        </w:rPr>
-        <w:t>10</w:t>
-      </w:r>
-      <w:r>
-        <w:rPr>
-          <w:rFonts w:ascii="Times New Roman" w:hAnsi="Times New Roman" w:cs="Times New Roman"/>
-        </w:rPr>
-        <w:t xml:space="preserve">” </w:t>
-      </w:r>
-      <w:r>
-        <w:rPr>
-          <w:rFonts w:ascii="Times New Roman" w:hAnsi="Times New Roman" w:cs="Times New Roman"/>
-        </w:rPr>
-        <w:t>to “</w:t>
-      </w:r>
-      <w:r>
-        <w:rPr>
-          <w:rFonts w:ascii="Times New Roman" w:hAnsi="Times New Roman" w:cs="Times New Roman"/>
-        </w:rPr>
-        <w:t>7</w:t>
-      </w:r>
-      <w:r>
-        <w:rPr>
-          <w:rFonts w:ascii="Times New Roman" w:hAnsi="Times New Roman" w:cs="Times New Roman"/>
-        </w:rPr>
-        <w:t xml:space="preserve">”, and </w:t>
-      </w:r>
-      <w:r>
-        <w:rPr>
-          <w:rFonts w:ascii="Times New Roman" w:hAnsi="Times New Roman" w:cs="Times New Roman"/>
-        </w:rPr>
-        <w:t>adds</w:t>
-      </w:r>
-      <w:r>
-        <w:rPr>
-          <w:rFonts w:ascii="Times New Roman" w:hAnsi="Times New Roman" w:cs="Times New Roman"/>
-        </w:rPr>
-        <w:t xml:space="preserve"> a new row in the list of sales containing the Item: “Tequila”, Item Description: “Tequila 750ml”, Item Price: “300”</w:t>
-      </w:r>
-      <w:r>
-        <w:rPr>
-          <w:rFonts w:ascii="Times New Roman" w:hAnsi="Times New Roman" w:cs="Times New Roman"/>
-        </w:rPr>
-        <w:t xml:space="preserve">, Quantity: “3”, Total Price: </w:t>
-      </w:r>
-      <w:r>
-        <w:rPr>
-          <w:rFonts w:ascii="Times New Roman" w:hAnsi="Times New Roman" w:cs="Times New Roman"/>
-        </w:rPr>
-        <w:t>“</w:t>
-      </w:r>
-      <w:r>
-        <w:rPr>
-          <w:rFonts w:ascii="Times New Roman" w:hAnsi="Times New Roman" w:cs="Times New Roman"/>
-        </w:rPr>
-        <w:t>900</w:t>
-      </w:r>
-      <w:r>
-        <w:rPr>
-          <w:rFonts w:ascii="Times New Roman" w:hAnsi="Times New Roman" w:cs="Times New Roman"/>
-        </w:rPr>
-        <w:t>”</w:t>
-      </w:r>
-      <w:r>
-        <w:rPr>
-          <w:rFonts w:ascii="Times New Roman" w:hAnsi="Times New Roman" w:cs="Times New Roman"/>
-        </w:rPr>
-        <w:t>, the logged employee with username: “</w:t>
+        <w:t>logged employee with username: “</w:t>
       </w:r>
       <w:proofErr w:type="spellStart"/>
       <w:r>
@@ -10448,6 +10327,614 @@
           <w:rFonts w:ascii="Times New Roman" w:hAnsi="Times New Roman" w:cs="Times New Roman"/>
         </w:rPr>
       </w:pPr>
+    </w:p>
+    <w:p>
+      <w:pPr>
+        <w:jc w:val="left"/>
+        <w:rPr>
+          <w:rFonts w:ascii="Times New Roman" w:hAnsi="Times New Roman" w:cs="Times New Roman"/>
+          <w:b/>
+          <w:sz w:val="24"/>
+        </w:rPr>
+      </w:pPr>
+      <w:r>
+        <w:rPr>
+          <w:rFonts w:ascii="Times New Roman" w:hAnsi="Times New Roman" w:cs="Times New Roman"/>
+          <w:b/>
+          <w:sz w:val="24"/>
+        </w:rPr>
+        <w:t>Use Case for Exit</w:t>
+      </w:r>
+    </w:p>
+    <w:p>
+      <w:pPr>
+        <w:pStyle w:val="ListParagraph"/>
+        <w:numPr>
+          <w:ilvl w:val="0"/>
+          <w:numId w:val="10"/>
+        </w:numPr>
+        <w:jc w:val="left"/>
+        <w:rPr>
+          <w:rFonts w:ascii="Times New Roman" w:hAnsi="Times New Roman" w:cs="Times New Roman"/>
+        </w:rPr>
+      </w:pPr>
+      <w:r>
+        <w:rPr>
+          <w:rFonts w:ascii="Times New Roman" w:hAnsi="Times New Roman" w:cs="Times New Roman"/>
+          <w:b/>
+          <w:bCs/>
+        </w:rPr>
+        <w:t xml:space="preserve">Name </w:t>
+      </w:r>
+      <w:r>
+        <w:rPr>
+          <w:rFonts w:ascii="Times New Roman" w:hAnsi="Times New Roman" w:cs="Times New Roman"/>
+        </w:rPr>
+        <w:t xml:space="preserve">: </w:t>
+      </w:r>
+      <w:r>
+        <w:rPr>
+          <w:rFonts w:ascii="Times New Roman" w:hAnsi="Times New Roman" w:cs="Times New Roman"/>
+        </w:rPr>
+        <w:t>Exit</w:t>
+      </w:r>
+    </w:p>
+    <w:p>
+      <w:pPr>
+        <w:pStyle w:val="ListParagraph"/>
+        <w:numPr>
+          <w:ilvl w:val="0"/>
+          <w:numId w:val="10"/>
+        </w:numPr>
+        <w:jc w:val="left"/>
+        <w:rPr>
+          <w:rFonts w:ascii="Times New Roman" w:hAnsi="Times New Roman" w:cs="Times New Roman"/>
+        </w:rPr>
+      </w:pPr>
+      <w:r>
+        <w:rPr>
+          <w:rFonts w:ascii="Times New Roman" w:hAnsi="Times New Roman" w:cs="Times New Roman"/>
+          <w:b/>
+          <w:bCs/>
+        </w:rPr>
+        <w:t>Description</w:t>
+      </w:r>
+      <w:r>
+        <w:rPr>
+          <w:rFonts w:ascii="Times New Roman" w:hAnsi="Times New Roman" w:cs="Times New Roman"/>
+        </w:rPr>
+        <w:t xml:space="preserve">: </w:t>
+      </w:r>
+      <w:r>
+        <w:rPr>
+          <w:rFonts w:ascii="Times New Roman" w:hAnsi="Times New Roman" w:cs="Times New Roman"/>
+        </w:rPr>
+        <w:t>The application exits</w:t>
+      </w:r>
+    </w:p>
+    <w:p>
+      <w:pPr>
+        <w:pStyle w:val="ListParagraph"/>
+        <w:numPr>
+          <w:ilvl w:val="0"/>
+          <w:numId w:val="10"/>
+        </w:numPr>
+        <w:jc w:val="left"/>
+        <w:rPr>
+          <w:rFonts w:ascii="Times New Roman" w:hAnsi="Times New Roman" w:cs="Times New Roman"/>
+        </w:rPr>
+      </w:pPr>
+      <w:r>
+        <w:rPr>
+          <w:rFonts w:ascii="Times New Roman" w:hAnsi="Times New Roman" w:cs="Times New Roman"/>
+          <w:b/>
+          <w:bCs/>
+        </w:rPr>
+        <w:t>Actor :</w:t>
+      </w:r>
+      <w:r>
+        <w:rPr>
+          <w:rFonts w:ascii="Times New Roman" w:hAnsi="Times New Roman" w:cs="Times New Roman"/>
+        </w:rPr>
+        <w:t xml:space="preserve"> </w:t>
+      </w:r>
+      <w:r>
+        <w:rPr>
+          <w:rFonts w:ascii="Times New Roman" w:hAnsi="Times New Roman" w:cs="Times New Roman"/>
+        </w:rPr>
+        <w:t>Employee</w:t>
+      </w:r>
+      <w:r>
+        <w:rPr>
+          <w:rFonts w:ascii="Times New Roman" w:hAnsi="Times New Roman" w:cs="Times New Roman"/>
+        </w:rPr>
+        <w:t xml:space="preserve"> </w:t>
+      </w:r>
+    </w:p>
+    <w:p>
+      <w:pPr>
+        <w:pStyle w:val="ListParagraph"/>
+        <w:numPr>
+          <w:ilvl w:val="0"/>
+          <w:numId w:val="10"/>
+        </w:numPr>
+        <w:jc w:val="left"/>
+        <w:rPr>
+          <w:rFonts w:ascii="Times New Roman" w:hAnsi="Times New Roman" w:cs="Times New Roman"/>
+        </w:rPr>
+      </w:pPr>
+      <w:r>
+        <w:rPr>
+          <w:rFonts w:ascii="Times New Roman" w:hAnsi="Times New Roman" w:cs="Times New Roman"/>
+          <w:b/>
+          <w:bCs/>
+        </w:rPr>
+        <w:t>Pre-condition:</w:t>
+      </w:r>
+      <w:r>
+        <w:rPr>
+          <w:rFonts w:ascii="Times New Roman" w:hAnsi="Times New Roman" w:cs="Times New Roman"/>
+        </w:rPr>
+        <w:t xml:space="preserve"> The employees must be authenticated to the system. </w:t>
+      </w:r>
+    </w:p>
+    <w:p>
+      <w:pPr>
+        <w:pStyle w:val="ListParagraph"/>
+        <w:numPr>
+          <w:ilvl w:val="0"/>
+          <w:numId w:val="10"/>
+        </w:numPr>
+        <w:jc w:val="left"/>
+        <w:rPr>
+          <w:rFonts w:ascii="Times New Roman" w:hAnsi="Times New Roman" w:cs="Times New Roman"/>
+        </w:rPr>
+      </w:pPr>
+      <w:r>
+        <w:rPr>
+          <w:rFonts w:ascii="Times New Roman" w:hAnsi="Times New Roman" w:cs="Times New Roman"/>
+          <w:b/>
+          <w:bCs/>
+        </w:rPr>
+        <w:t>Post-condition:</w:t>
+      </w:r>
+      <w:r>
+        <w:rPr>
+          <w:rFonts w:ascii="Times New Roman" w:hAnsi="Times New Roman" w:cs="Times New Roman"/>
+          <w:lang w:val="en-PH"/>
+        </w:rPr>
+        <w:t xml:space="preserve"> </w:t>
+      </w:r>
+      <w:r>
+        <w:rPr>
+          <w:rFonts w:ascii="Times New Roman" w:hAnsi="Times New Roman" w:cs="Times New Roman"/>
+        </w:rPr>
+        <w:t>Closes the application</w:t>
+      </w:r>
+      <w:r>
+        <w:rPr>
+          <w:rFonts w:ascii="Times New Roman" w:hAnsi="Times New Roman" w:cs="Times New Roman"/>
+        </w:rPr>
+        <w:t xml:space="preserve"> software</w:t>
+      </w:r>
+      <w:r>
+        <w:rPr>
+          <w:rFonts w:ascii="Times New Roman" w:hAnsi="Times New Roman" w:cs="Times New Roman"/>
+        </w:rPr>
+        <w:t>.</w:t>
+      </w:r>
+    </w:p>
+    <w:p>
+      <w:pPr>
+        <w:jc w:val="left"/>
+        <w:rPr>
+          <w:rFonts w:ascii="Times New Roman" w:hAnsi="Times New Roman" w:cs="Times New Roman"/>
+          <w:b/>
+        </w:rPr>
+      </w:pPr>
+      <w:r>
+        <w:rPr>
+          <w:rFonts w:ascii="Times New Roman" w:hAnsi="Times New Roman" w:cs="Times New Roman"/>
+          <w:b/>
+        </w:rPr>
+        <w:t>Main Course:</w:t>
+      </w:r>
+    </w:p>
+    <w:p>
+      <w:pPr>
+        <w:pStyle w:val="ListParagraph"/>
+        <w:numPr>
+          <w:ilvl w:val="0"/>
+          <w:numId w:val="22"/>
+        </w:numPr>
+        <w:jc w:val="left"/>
+        <w:rPr>
+          <w:rFonts w:ascii="Times New Roman" w:hAnsi="Times New Roman" w:cs="Times New Roman"/>
+          <w:b/>
+        </w:rPr>
+      </w:pPr>
+      <w:r>
+        <w:rPr>
+          <w:rFonts w:ascii="Times New Roman" w:hAnsi="Times New Roman" w:cs="Times New Roman"/>
+        </w:rPr>
+        <w:t>The user clicks “File” in the menu.</w:t>
+      </w:r>
+    </w:p>
+    <w:p>
+      <w:pPr>
+        <w:pStyle w:val="ListParagraph"/>
+        <w:numPr>
+          <w:ilvl w:val="0"/>
+          <w:numId w:val="22"/>
+        </w:numPr>
+        <w:jc w:val="left"/>
+        <w:rPr>
+          <w:rFonts w:ascii="Times New Roman" w:hAnsi="Times New Roman" w:cs="Times New Roman"/>
+          <w:b/>
+        </w:rPr>
+      </w:pPr>
+      <w:r>
+        <w:rPr>
+          <w:rFonts w:ascii="Times New Roman" w:hAnsi="Times New Roman" w:cs="Times New Roman"/>
+        </w:rPr>
+        <w:t>The user clicks Exit.</w:t>
+      </w:r>
+    </w:p>
+    <w:p>
+      <w:pPr>
+        <w:pStyle w:val="ListParagraph"/>
+        <w:jc w:val="left"/>
+        <w:rPr>
+          <w:rFonts w:ascii="Times New Roman" w:hAnsi="Times New Roman" w:cs="Times New Roman"/>
+          <w:b/>
+        </w:rPr>
+      </w:pPr>
+      <w:r>
+        <w:rPr>
+          <w:rFonts w:ascii="Times New Roman" w:hAnsi="Times New Roman" w:cs="Times New Roman"/>
+          <w:b/>
+        </w:rPr>
+        <w:t>Alternative:</w:t>
+      </w:r>
+    </w:p>
+    <w:p>
+      <w:pPr>
+        <w:pStyle w:val="ListParagraph"/>
+        <w:jc w:val="left"/>
+        <w:rPr>
+          <w:rFonts w:ascii="Times New Roman" w:hAnsi="Times New Roman" w:cs="Times New Roman"/>
+        </w:rPr>
+      </w:pPr>
+      <w:r>
+        <w:rPr>
+          <w:rFonts w:ascii="Times New Roman" w:hAnsi="Times New Roman" w:cs="Times New Roman"/>
+          <w:b/>
+        </w:rPr>
+        <w:t>2</w:t>
+      </w:r>
+      <w:r>
+        <w:rPr>
+          <w:rFonts w:ascii="Times New Roman" w:hAnsi="Times New Roman" w:cs="Times New Roman"/>
+          <w:b/>
+        </w:rPr>
+        <w:t xml:space="preserve">a.) </w:t>
+      </w:r>
+      <w:proofErr w:type="gramStart"/>
+      <w:r>
+        <w:rPr>
+          <w:rFonts w:ascii="Times New Roman" w:hAnsi="Times New Roman" w:cs="Times New Roman"/>
+        </w:rPr>
+        <w:t>The</w:t>
+      </w:r>
+      <w:proofErr w:type="gramEnd"/>
+      <w:r>
+        <w:rPr>
+          <w:rFonts w:ascii="Times New Roman" w:hAnsi="Times New Roman" w:cs="Times New Roman"/>
+        </w:rPr>
+        <w:t xml:space="preserve"> user</w:t>
+      </w:r>
+      <w:r>
+        <w:rPr>
+          <w:rFonts w:ascii="Times New Roman" w:hAnsi="Times New Roman" w:cs="Times New Roman"/>
+        </w:rPr>
+        <w:t xml:space="preserve"> can</w:t>
+      </w:r>
+      <w:r>
+        <w:rPr>
+          <w:rFonts w:ascii="Times New Roman" w:hAnsi="Times New Roman" w:cs="Times New Roman"/>
+        </w:rPr>
+        <w:t xml:space="preserve"> press “Alt” + “Q” at the same time</w:t>
+      </w:r>
+      <w:r>
+        <w:rPr>
+          <w:rFonts w:ascii="Times New Roman" w:hAnsi="Times New Roman" w:cs="Times New Roman"/>
+        </w:rPr>
+        <w:t xml:space="preserve"> to exit</w:t>
+      </w:r>
+      <w:r>
+        <w:rPr>
+          <w:rFonts w:ascii="Times New Roman" w:hAnsi="Times New Roman" w:cs="Times New Roman"/>
+        </w:rPr>
+        <w:t>.</w:t>
+      </w:r>
+    </w:p>
+    <w:p>
+      <w:pPr>
+        <w:pStyle w:val="ListParagraph"/>
+        <w:numPr>
+          <w:ilvl w:val="0"/>
+          <w:numId w:val="22"/>
+        </w:numPr>
+        <w:jc w:val="left"/>
+        <w:rPr>
+          <w:rFonts w:ascii="Times New Roman" w:hAnsi="Times New Roman" w:cs="Times New Roman"/>
+          <w:b/>
+        </w:rPr>
+      </w:pPr>
+      <w:r>
+        <w:rPr>
+          <w:rFonts w:ascii="Times New Roman" w:hAnsi="Times New Roman" w:cs="Times New Roman"/>
+        </w:rPr>
+        <w:t>The user is prompted a confirmation to exit.</w:t>
+      </w:r>
+    </w:p>
+    <w:p>
+      <w:pPr>
+        <w:pStyle w:val="ListParagraph"/>
+        <w:numPr>
+          <w:ilvl w:val="0"/>
+          <w:numId w:val="22"/>
+        </w:numPr>
+        <w:jc w:val="left"/>
+        <w:rPr>
+          <w:rFonts w:ascii="Times New Roman" w:hAnsi="Times New Roman" w:cs="Times New Roman"/>
+          <w:b/>
+        </w:rPr>
+      </w:pPr>
+      <w:r>
+        <w:rPr>
+          <w:rFonts w:ascii="Times New Roman" w:hAnsi="Times New Roman" w:cs="Times New Roman"/>
+        </w:rPr>
+        <w:t>The user clicks “Ok” button.</w:t>
+      </w:r>
+    </w:p>
+    <w:p>
+      <w:pPr>
+        <w:pStyle w:val="ListParagraph"/>
+        <w:jc w:val="left"/>
+        <w:rPr>
+          <w:rFonts w:ascii="Times New Roman" w:hAnsi="Times New Roman" w:cs="Times New Roman"/>
+          <w:b/>
+        </w:rPr>
+      </w:pPr>
+      <w:r>
+        <w:rPr>
+          <w:rFonts w:ascii="Times New Roman" w:hAnsi="Times New Roman" w:cs="Times New Roman"/>
+          <w:b/>
+        </w:rPr>
+        <w:t>Exception:</w:t>
+      </w:r>
+    </w:p>
+    <w:p>
+      <w:pPr>
+        <w:pStyle w:val="ListParagraph"/>
+        <w:jc w:val="left"/>
+        <w:rPr>
+          <w:rFonts w:ascii="Times New Roman" w:hAnsi="Times New Roman" w:cs="Times New Roman"/>
+        </w:rPr>
+      </w:pPr>
+      <w:r>
+        <w:rPr>
+          <w:rFonts w:ascii="Times New Roman" w:hAnsi="Times New Roman" w:cs="Times New Roman"/>
+          <w:b/>
+        </w:rPr>
+        <w:t xml:space="preserve">4a.) </w:t>
+      </w:r>
+      <w:proofErr w:type="gramStart"/>
+      <w:r>
+        <w:rPr>
+          <w:rFonts w:ascii="Times New Roman" w:hAnsi="Times New Roman" w:cs="Times New Roman"/>
+        </w:rPr>
+        <w:t>If</w:t>
+      </w:r>
+      <w:proofErr w:type="gramEnd"/>
+      <w:r>
+        <w:rPr>
+          <w:rFonts w:ascii="Times New Roman" w:hAnsi="Times New Roman" w:cs="Times New Roman"/>
+        </w:rPr>
+        <w:t xml:space="preserve"> the user clicks the “Cancel” button, use case exits.</w:t>
+      </w:r>
+    </w:p>
+    <w:p>
+      <w:pPr>
+        <w:pStyle w:val="ListParagraph"/>
+        <w:numPr>
+          <w:ilvl w:val="0"/>
+          <w:numId w:val="22"/>
+        </w:numPr>
+        <w:jc w:val="left"/>
+        <w:rPr>
+          <w:rFonts w:ascii="Times New Roman" w:hAnsi="Times New Roman" w:cs="Times New Roman"/>
+          <w:b/>
+        </w:rPr>
+      </w:pPr>
+      <w:r>
+        <w:rPr>
+          <w:rFonts w:ascii="Times New Roman" w:hAnsi="Times New Roman" w:cs="Times New Roman"/>
+        </w:rPr>
+        <w:t>The application software exits.</w:t>
+      </w:r>
+    </w:p>
+    <w:p>
+      <w:pPr>
+        <w:jc w:val="left"/>
+        <w:rPr>
+          <w:rFonts w:ascii="Times New Roman" w:hAnsi="Times New Roman" w:cs="Times New Roman"/>
+          <w:b/>
+          <w:sz w:val="24"/>
+        </w:rPr>
+      </w:pPr>
+      <w:r>
+        <w:rPr>
+          <w:rFonts w:ascii="Times New Roman" w:hAnsi="Times New Roman" w:cs="Times New Roman"/>
+          <w:b/>
+          <w:sz w:val="24"/>
+        </w:rPr>
+        <w:t xml:space="preserve">Test Case </w:t>
+      </w:r>
+      <w:r>
+        <w:rPr>
+          <w:rFonts w:ascii="Times New Roman" w:hAnsi="Times New Roman" w:cs="Times New Roman"/>
+          <w:b/>
+          <w:sz w:val="24"/>
+        </w:rPr>
+        <w:t>for Exit</w:t>
+      </w:r>
+    </w:p>
+    <w:p>
+      <w:pPr>
+        <w:jc w:val="left"/>
+        <w:rPr>
+          <w:rFonts w:ascii="Times New Roman" w:hAnsi="Times New Roman" w:cs="Times New Roman"/>
+          <w:b/>
+        </w:rPr>
+      </w:pPr>
+      <w:r>
+        <w:rPr>
+          <w:rFonts w:ascii="Times New Roman" w:hAnsi="Times New Roman" w:cs="Times New Roman"/>
+          <w:b/>
+        </w:rPr>
+        <w:t>Given:</w:t>
+      </w:r>
+    </w:p>
+    <w:p>
+      <w:pPr>
+        <w:jc w:val="left"/>
+        <w:rPr>
+          <w:rFonts w:ascii="Times New Roman" w:hAnsi="Times New Roman" w:cs="Times New Roman"/>
+        </w:rPr>
+      </w:pPr>
+      <w:r>
+        <w:rPr>
+          <w:rFonts w:ascii="Times New Roman" w:hAnsi="Times New Roman" w:cs="Times New Roman"/>
+          <w:b/>
+        </w:rPr>
+        <w:tab/>
+      </w:r>
+      <w:r>
+        <w:rPr>
+          <w:rFonts w:ascii="Times New Roman" w:hAnsi="Times New Roman" w:cs="Times New Roman"/>
+        </w:rPr>
+        <w:t>Manager “</w:t>
+      </w:r>
+      <w:proofErr w:type="spellStart"/>
+      <w:r>
+        <w:rPr>
+          <w:rFonts w:ascii="Times New Roman" w:hAnsi="Times New Roman" w:cs="Times New Roman"/>
+        </w:rPr>
+        <w:t>Frederico</w:t>
+      </w:r>
+      <w:proofErr w:type="spellEnd"/>
+      <w:r>
+        <w:rPr>
+          <w:rFonts w:ascii="Times New Roman" w:hAnsi="Times New Roman" w:cs="Times New Roman"/>
+        </w:rPr>
+        <w:t>” wants to close the application</w:t>
+      </w:r>
+      <w:r>
+        <w:rPr>
+          <w:rFonts w:ascii="Times New Roman" w:hAnsi="Times New Roman" w:cs="Times New Roman"/>
+        </w:rPr>
+        <w:t>.</w:t>
+      </w:r>
+    </w:p>
+    <w:p>
+      <w:pPr>
+        <w:jc w:val="left"/>
+        <w:rPr>
+          <w:rFonts w:ascii="Times New Roman" w:hAnsi="Times New Roman" w:cs="Times New Roman"/>
+          <w:b/>
+        </w:rPr>
+      </w:pPr>
+      <w:r>
+        <w:rPr>
+          <w:rFonts w:ascii="Times New Roman" w:hAnsi="Times New Roman" w:cs="Times New Roman"/>
+          <w:b/>
+        </w:rPr>
+        <w:t>When:</w:t>
+      </w:r>
+    </w:p>
+    <w:p>
+      <w:pPr>
+        <w:jc w:val="left"/>
+        <w:rPr>
+          <w:rFonts w:ascii="Times New Roman" w:hAnsi="Times New Roman" w:cs="Times New Roman"/>
+        </w:rPr>
+      </w:pPr>
+      <w:r>
+        <w:rPr>
+          <w:rFonts w:ascii="Times New Roman" w:hAnsi="Times New Roman" w:cs="Times New Roman"/>
+          <w:b/>
+        </w:rPr>
+        <w:tab/>
+      </w:r>
+      <w:proofErr w:type="spellStart"/>
+      <w:r>
+        <w:rPr>
+          <w:rFonts w:ascii="Times New Roman" w:hAnsi="Times New Roman" w:cs="Times New Roman"/>
+        </w:rPr>
+        <w:t>Frederico</w:t>
+      </w:r>
+      <w:proofErr w:type="spellEnd"/>
+      <w:r>
+        <w:rPr>
+          <w:rFonts w:ascii="Times New Roman" w:hAnsi="Times New Roman" w:cs="Times New Roman"/>
+        </w:rPr>
+        <w:t xml:space="preserve"> clicks “File”, then “Exit”, and clicks “Ok” button.</w:t>
+      </w:r>
+    </w:p>
+    <w:p>
+      <w:pPr>
+        <w:jc w:val="left"/>
+        <w:rPr>
+          <w:rFonts w:ascii="Times New Roman" w:hAnsi="Times New Roman" w:cs="Times New Roman"/>
+          <w:b/>
+        </w:rPr>
+      </w:pPr>
+      <w:r>
+        <w:rPr>
+          <w:rFonts w:ascii="Times New Roman" w:hAnsi="Times New Roman" w:cs="Times New Roman"/>
+          <w:b/>
+        </w:rPr>
+        <w:t>Then:</w:t>
+      </w:r>
+    </w:p>
+    <w:p>
+      <w:pPr>
+        <w:jc w:val="left"/>
+        <w:rPr>
+          <w:rFonts w:ascii="Times New Roman" w:hAnsi="Times New Roman" w:cs="Times New Roman"/>
+        </w:rPr>
+      </w:pPr>
+      <w:r>
+        <w:rPr>
+          <w:rFonts w:ascii="Times New Roman" w:hAnsi="Times New Roman" w:cs="Times New Roman"/>
+          <w:b/>
+        </w:rPr>
+        <w:tab/>
+      </w:r>
+      <w:r>
+        <w:rPr>
+          <w:rFonts w:ascii="Times New Roman" w:hAnsi="Times New Roman" w:cs="Times New Roman"/>
+        </w:rPr>
+        <w:t xml:space="preserve">The application </w:t>
+      </w:r>
+      <w:r>
+        <w:rPr>
+          <w:rFonts w:ascii="Times New Roman" w:hAnsi="Times New Roman" w:cs="Times New Roman"/>
+        </w:rPr>
+        <w:t>exits.</w:t>
+      </w:r>
       <w:bookmarkStart w:id="0" w:name="_GoBack"/>
       <w:bookmarkEnd w:id="0"/>
     </w:p>
@@ -10803,6 +11290,95 @@
     </w:lvl>
   </w:abstractNum>
   <w:abstractNum w:abstractNumId="3">
+    <w:nsid w:val="17A2613C"/>
+    <w:multiLevelType w:val="hybridMultilevel"/>
+    <w:tmpl w:val="072C9982"/>
+    <w:lvl w:ilvl="0" w:tplc="DECE1E5C">
+      <w:start w:val="1"/>
+      <w:numFmt w:val="decimal"/>
+      <w:lvlText w:val="%1.)"/>
+      <w:lvlJc w:val="left"/>
+      <w:pPr>
+        <w:ind w:left="720" w:hanging="360"/>
+      </w:pPr>
+      <w:rPr>
+        <w:rFonts w:hint="default"/>
+      </w:rPr>
+    </w:lvl>
+    <w:lvl w:ilvl="1" w:tplc="04090019">
+      <w:start w:val="1"/>
+      <w:numFmt w:val="lowerLetter"/>
+      <w:lvlText w:val="%2."/>
+      <w:lvlJc w:val="left"/>
+      <w:pPr>
+        <w:ind w:left="1440" w:hanging="360"/>
+      </w:pPr>
+    </w:lvl>
+    <w:lvl w:ilvl="2" w:tplc="0409001B" w:tentative="1">
+      <w:start w:val="1"/>
+      <w:numFmt w:val="lowerRoman"/>
+      <w:lvlText w:val="%3."/>
+      <w:lvlJc w:val="right"/>
+      <w:pPr>
+        <w:ind w:left="2160" w:hanging="180"/>
+      </w:pPr>
+    </w:lvl>
+    <w:lvl w:ilvl="3" w:tplc="0409000F" w:tentative="1">
+      <w:start w:val="1"/>
+      <w:numFmt w:val="decimal"/>
+      <w:lvlText w:val="%4."/>
+      <w:lvlJc w:val="left"/>
+      <w:pPr>
+        <w:ind w:left="2880" w:hanging="360"/>
+      </w:pPr>
+    </w:lvl>
+    <w:lvl w:ilvl="4" w:tplc="04090019" w:tentative="1">
+      <w:start w:val="1"/>
+      <w:numFmt w:val="lowerLetter"/>
+      <w:lvlText w:val="%5."/>
+      <w:lvlJc w:val="left"/>
+      <w:pPr>
+        <w:ind w:left="3600" w:hanging="360"/>
+      </w:pPr>
+    </w:lvl>
+    <w:lvl w:ilvl="5" w:tplc="0409001B" w:tentative="1">
+      <w:start w:val="1"/>
+      <w:numFmt w:val="lowerRoman"/>
+      <w:lvlText w:val="%6."/>
+      <w:lvlJc w:val="right"/>
+      <w:pPr>
+        <w:ind w:left="4320" w:hanging="180"/>
+      </w:pPr>
+    </w:lvl>
+    <w:lvl w:ilvl="6" w:tplc="0409000F" w:tentative="1">
+      <w:start w:val="1"/>
+      <w:numFmt w:val="decimal"/>
+      <w:lvlText w:val="%7."/>
+      <w:lvlJc w:val="left"/>
+      <w:pPr>
+        <w:ind w:left="5040" w:hanging="360"/>
+      </w:pPr>
+    </w:lvl>
+    <w:lvl w:ilvl="7" w:tplc="04090019" w:tentative="1">
+      <w:start w:val="1"/>
+      <w:numFmt w:val="lowerLetter"/>
+      <w:lvlText w:val="%8."/>
+      <w:lvlJc w:val="left"/>
+      <w:pPr>
+        <w:ind w:left="5760" w:hanging="360"/>
+      </w:pPr>
+    </w:lvl>
+    <w:lvl w:ilvl="8" w:tplc="0409001B" w:tentative="1">
+      <w:start w:val="1"/>
+      <w:numFmt w:val="lowerRoman"/>
+      <w:lvlText w:val="%9."/>
+      <w:lvlJc w:val="right"/>
+      <w:pPr>
+        <w:ind w:left="6480" w:hanging="180"/>
+      </w:pPr>
+    </w:lvl>
+  </w:abstractNum>
+  <w:abstractNum w:abstractNumId="4">
     <w:nsid w:val="1BA1392B"/>
     <w:multiLevelType w:val="hybridMultilevel"/>
     <w:tmpl w:val="B20281C0"/>
@@ -10915,7 +11491,7 @@
       </w:rPr>
     </w:lvl>
   </w:abstractNum>
-  <w:abstractNum w:abstractNumId="4">
+  <w:abstractNum w:abstractNumId="5">
     <w:nsid w:val="263034E2"/>
     <w:multiLevelType w:val="hybridMultilevel"/>
     <w:tmpl w:val="EFA88B76"/>
@@ -11028,7 +11604,7 @@
       </w:rPr>
     </w:lvl>
   </w:abstractNum>
-  <w:abstractNum w:abstractNumId="5">
+  <w:abstractNum w:abstractNumId="6">
     <w:nsid w:val="2ADE3443"/>
     <w:multiLevelType w:val="hybridMultilevel"/>
     <w:tmpl w:val="1514DD54"/>
@@ -11168,7 +11744,7 @@
       </w:rPr>
     </w:lvl>
   </w:abstractNum>
-  <w:abstractNum w:abstractNumId="6">
+  <w:abstractNum w:abstractNumId="7">
     <w:nsid w:val="2DFB3B51"/>
     <w:multiLevelType w:val="hybridMultilevel"/>
     <w:tmpl w:val="3426F740"/>
@@ -11257,7 +11833,7 @@
       </w:pPr>
     </w:lvl>
   </w:abstractNum>
-  <w:abstractNum w:abstractNumId="7">
+  <w:abstractNum w:abstractNumId="8">
     <w:nsid w:val="3BFF760D"/>
     <w:multiLevelType w:val="hybridMultilevel"/>
     <w:tmpl w:val="4352062E"/>
@@ -11370,7 +11946,7 @@
       </w:rPr>
     </w:lvl>
   </w:abstractNum>
-  <w:abstractNum w:abstractNumId="8">
+  <w:abstractNum w:abstractNumId="9">
     <w:nsid w:val="413138FF"/>
     <w:multiLevelType w:val="hybridMultilevel"/>
     <w:tmpl w:val="72E8B5D0"/>
@@ -11459,7 +12035,7 @@
       </w:pPr>
     </w:lvl>
   </w:abstractNum>
-  <w:abstractNum w:abstractNumId="9">
+  <w:abstractNum w:abstractNumId="10">
     <w:nsid w:val="42060F3B"/>
     <w:multiLevelType w:val="hybridMultilevel"/>
     <w:tmpl w:val="28BE8506"/>
@@ -11599,7 +12175,7 @@
       </w:rPr>
     </w:lvl>
   </w:abstractNum>
-  <w:abstractNum w:abstractNumId="10">
+  <w:abstractNum w:abstractNumId="11">
     <w:nsid w:val="42E643DB"/>
     <w:multiLevelType w:val="hybridMultilevel"/>
     <w:tmpl w:val="C6543D72"/>
@@ -11689,7 +12265,7 @@
       </w:pPr>
     </w:lvl>
   </w:abstractNum>
-  <w:abstractNum w:abstractNumId="11">
+  <w:abstractNum w:abstractNumId="12">
     <w:nsid w:val="4EF54691"/>
     <w:multiLevelType w:val="hybridMultilevel"/>
     <w:tmpl w:val="B4F6F4E6"/>
@@ -11778,7 +12354,7 @@
       </w:pPr>
     </w:lvl>
   </w:abstractNum>
-  <w:abstractNum w:abstractNumId="12">
+  <w:abstractNum w:abstractNumId="13">
     <w:nsid w:val="58D939DE"/>
     <w:multiLevelType w:val="hybridMultilevel"/>
     <w:tmpl w:val="97B43BBA"/>
@@ -11891,7 +12467,7 @@
       </w:rPr>
     </w:lvl>
   </w:abstractNum>
-  <w:abstractNum w:abstractNumId="13">
+  <w:abstractNum w:abstractNumId="14">
     <w:nsid w:val="5E774BED"/>
     <w:multiLevelType w:val="hybridMultilevel"/>
     <w:tmpl w:val="8B40B2D0"/>
@@ -11981,7 +12557,7 @@
       </w:pPr>
     </w:lvl>
   </w:abstractNum>
-  <w:abstractNum w:abstractNumId="14">
+  <w:abstractNum w:abstractNumId="15">
     <w:nsid w:val="63B558C6"/>
     <w:multiLevelType w:val="hybridMultilevel"/>
     <w:tmpl w:val="BA944046"/>
@@ -12094,7 +12670,7 @@
       </w:rPr>
     </w:lvl>
   </w:abstractNum>
-  <w:abstractNum w:abstractNumId="15">
+  <w:abstractNum w:abstractNumId="16">
     <w:nsid w:val="6F4504F8"/>
     <w:multiLevelType w:val="hybridMultilevel"/>
     <w:tmpl w:val="BE320030"/>
@@ -12207,7 +12783,7 @@
       </w:rPr>
     </w:lvl>
   </w:abstractNum>
-  <w:abstractNum w:abstractNumId="16">
+  <w:abstractNum w:abstractNumId="17">
     <w:nsid w:val="70117EF4"/>
     <w:multiLevelType w:val="hybridMultilevel"/>
     <w:tmpl w:val="2A30E466"/>
@@ -12347,7 +12923,7 @@
       </w:rPr>
     </w:lvl>
   </w:abstractNum>
-  <w:abstractNum w:abstractNumId="17">
+  <w:abstractNum w:abstractNumId="18">
     <w:nsid w:val="714772CD"/>
     <w:multiLevelType w:val="hybridMultilevel"/>
     <w:tmpl w:val="F3AA474A"/>
@@ -12460,7 +13036,7 @@
       </w:rPr>
     </w:lvl>
   </w:abstractNum>
-  <w:abstractNum w:abstractNumId="18">
+  <w:abstractNum w:abstractNumId="19">
     <w:nsid w:val="77AB3E28"/>
     <w:multiLevelType w:val="hybridMultilevel"/>
     <w:tmpl w:val="AB126AE8"/>
@@ -12573,7 +13149,7 @@
       </w:rPr>
     </w:lvl>
   </w:abstractNum>
-  <w:abstractNum w:abstractNumId="19">
+  <w:abstractNum w:abstractNumId="20">
     <w:nsid w:val="7A61239B"/>
     <w:multiLevelType w:val="hybridMultilevel"/>
     <w:tmpl w:val="3684C5EC"/>
@@ -12686,7 +13262,7 @@
       </w:rPr>
     </w:lvl>
   </w:abstractNum>
-  <w:abstractNum w:abstractNumId="20">
+  <w:abstractNum w:abstractNumId="21">
     <w:nsid w:val="7FCB5307"/>
     <w:multiLevelType w:val="hybridMultilevel"/>
     <w:tmpl w:val="10805BFA"/>
@@ -12800,34 +13376,34 @@
     </w:lvl>
   </w:abstractNum>
   <w:num w:numId="1">
-    <w:abstractNumId w:val="9"/>
+    <w:abstractNumId w:val="10"/>
   </w:num>
   <w:num w:numId="2">
-    <w:abstractNumId w:val="5"/>
+    <w:abstractNumId w:val="6"/>
   </w:num>
   <w:num w:numId="3">
-    <w:abstractNumId w:val="16"/>
+    <w:abstractNumId w:val="17"/>
   </w:num>
   <w:num w:numId="4">
+    <w:abstractNumId w:val="20"/>
+  </w:num>
+  <w:num w:numId="5">
+    <w:abstractNumId w:val="21"/>
+  </w:num>
+  <w:num w:numId="6">
+    <w:abstractNumId w:val="4"/>
+  </w:num>
+  <w:num w:numId="7">
+    <w:abstractNumId w:val="13"/>
+  </w:num>
+  <w:num w:numId="8">
     <w:abstractNumId w:val="19"/>
   </w:num>
-  <w:num w:numId="5">
-    <w:abstractNumId w:val="20"/>
-  </w:num>
-  <w:num w:numId="6">
-    <w:abstractNumId w:val="3"/>
-  </w:num>
-  <w:num w:numId="7">
-    <w:abstractNumId w:val="12"/>
-  </w:num>
-  <w:num w:numId="8">
+  <w:num w:numId="9">
     <w:abstractNumId w:val="18"/>
   </w:num>
-  <w:num w:numId="9">
-    <w:abstractNumId w:val="17"/>
-  </w:num>
   <w:num w:numId="10">
-    <w:abstractNumId w:val="15"/>
+    <w:abstractNumId w:val="16"/>
   </w:num>
   <w:num w:numId="11">
     <w:abstractNumId w:val="0"/>
@@ -12836,31 +13412,34 @@
     <w:abstractNumId w:val="2"/>
   </w:num>
   <w:num w:numId="13">
-    <w:abstractNumId w:val="7"/>
+    <w:abstractNumId w:val="8"/>
   </w:num>
   <w:num w:numId="14">
     <w:abstractNumId w:val="1"/>
   </w:num>
   <w:num w:numId="15">
+    <w:abstractNumId w:val="15"/>
+  </w:num>
+  <w:num w:numId="16">
+    <w:abstractNumId w:val="5"/>
+  </w:num>
+  <w:num w:numId="17">
+    <w:abstractNumId w:val="12"/>
+  </w:num>
+  <w:num w:numId="18">
+    <w:abstractNumId w:val="9"/>
+  </w:num>
+  <w:num w:numId="19">
+    <w:abstractNumId w:val="7"/>
+  </w:num>
+  <w:num w:numId="20">
+    <w:abstractNumId w:val="11"/>
+  </w:num>
+  <w:num w:numId="21">
     <w:abstractNumId w:val="14"/>
   </w:num>
-  <w:num w:numId="16">
-    <w:abstractNumId w:val="4"/>
-  </w:num>
-  <w:num w:numId="17">
-    <w:abstractNumId w:val="11"/>
-  </w:num>
-  <w:num w:numId="18">
-    <w:abstractNumId w:val="8"/>
-  </w:num>
-  <w:num w:numId="19">
-    <w:abstractNumId w:val="6"/>
-  </w:num>
-  <w:num w:numId="20">
-    <w:abstractNumId w:val="10"/>
-  </w:num>
-  <w:num w:numId="21">
-    <w:abstractNumId w:val="13"/>
+  <w:num w:numId="22">
+    <w:abstractNumId w:val="3"/>
   </w:num>
 </w:numbering>
 </file>

</xml_diff>